<commit_message>
Taken a cut at the whole paper using track changing
</commit_message>
<xml_diff>
--- a/papers/2016-Singapore-frontiers/Sirius-extended-abstractv2.docx
+++ b/papers/2016-Singapore-frontiers/Sirius-extended-abstractv2.docx
@@ -449,74 +449,564 @@
         <w:rPr>
           <w:rFonts w:ascii="Times New Roman" w:hAnsi="Times New Roman"/>
         </w:rPr>
-        <w:t xml:space="preserve"> data become one of the critical factors in how and where we do computing. Popular approaches in the past for I/O and storage libraries become increasingly bottlenecked by their past assumptions on data movement, re-arrangement, and storage. New technologies of today such as “b</w:t>
-      </w:r>
-      <w:r>
-        <w:rPr>
-          <w:rFonts w:ascii="Times New Roman" w:hAnsi="Times New Roman"/>
-        </w:rPr>
-        <w:t>ust buffers” will help address s</w:t>
-      </w:r>
-      <w:r>
-        <w:rPr>
-          <w:rFonts w:ascii="Times New Roman" w:hAnsi="Times New Roman"/>
-        </w:rPr>
-        <w:t>ome of the short-term performance problems, but the underlying storage and I/O infrastructure needed to address the exascale age must be re-exa</w:t>
-      </w:r>
-      <w:r>
-        <w:rPr>
-          <w:rFonts w:ascii="Times New Roman" w:hAnsi="Times New Roman"/>
-        </w:rPr>
-        <w:t>mined. Our approach is to</w:t>
-      </w:r>
-      <w:r>
-        <w:rPr>
-          <w:rFonts w:ascii="Times New Roman" w:hAnsi="Times New Roman"/>
-        </w:rPr>
-        <w:t xml:space="preserve"> make an important distinction between the data, metadata, and </w:t>
-      </w:r>
-      <w:r>
-        <w:rPr>
-          <w:rFonts w:ascii="Times New Roman" w:hAnsi="Times New Roman"/>
-        </w:rPr>
-        <w:t xml:space="preserve">the </w:t>
-      </w:r>
-      <w:r>
-        <w:rPr>
-          <w:rFonts w:ascii="Times New Roman" w:hAnsi="Times New Roman"/>
-        </w:rPr>
-        <w:t xml:space="preserve">knowledge contained </w:t>
-      </w:r>
-      <w:r>
-        <w:rPr>
-          <w:rFonts w:ascii="Times New Roman" w:hAnsi="Times New Roman"/>
-        </w:rPr>
-        <w:t xml:space="preserve">therein </w:t>
-      </w:r>
-      <w:r>
-        <w:rPr>
-          <w:rFonts w:ascii="Times New Roman" w:hAnsi="Times New Roman"/>
-        </w:rPr>
-        <w:t xml:space="preserve">and </w:t>
-      </w:r>
+        <w:t xml:space="preserve"> data </w:t>
+      </w:r>
+      <w:del w:id="0" w:author="Manish Parashar" w:date="2016-01-22T13:50:00Z">
+        <w:r>
+          <w:rPr>
+            <w:rFonts w:ascii="Times New Roman" w:hAnsi="Times New Roman"/>
+          </w:rPr>
+          <w:delText xml:space="preserve">become </w:delText>
+        </w:r>
+      </w:del>
+      <w:ins w:id="1" w:author="Manish Parashar" w:date="2016-01-22T13:50:00Z">
+        <w:r>
+          <w:rPr>
+            <w:rFonts w:ascii="Times New Roman" w:hAnsi="Times New Roman"/>
+          </w:rPr>
+          <w:t xml:space="preserve">related issues are </w:t>
+        </w:r>
+        <w:proofErr w:type="spellStart"/>
+        <w:r>
+          <w:rPr>
+            <w:rFonts w:ascii="Times New Roman" w:hAnsi="Times New Roman"/>
+          </w:rPr>
+          <w:t>becomming</w:t>
+        </w:r>
+        <w:proofErr w:type="spellEnd"/>
+        <w:r>
+          <w:rPr>
+            <w:rFonts w:ascii="Times New Roman" w:hAnsi="Times New Roman"/>
+          </w:rPr>
+          <w:t xml:space="preserve"> </w:t>
+        </w:r>
+      </w:ins>
+      <w:del w:id="2" w:author="Manish Parashar" w:date="2016-01-22T13:50:00Z">
+        <w:r>
+          <w:rPr>
+            <w:rFonts w:ascii="Times New Roman" w:hAnsi="Times New Roman"/>
+          </w:rPr>
+          <w:delText xml:space="preserve">one of the </w:delText>
+        </w:r>
+      </w:del>
+      <w:r>
+        <w:rPr>
+          <w:rFonts w:ascii="Times New Roman" w:hAnsi="Times New Roman"/>
+        </w:rPr>
+        <w:t>critical factors</w:t>
+      </w:r>
+      <w:ins w:id="3" w:author="Manish Parashar" w:date="2016-01-22T13:50:00Z">
+        <w:r>
+          <w:rPr>
+            <w:rFonts w:ascii="Times New Roman" w:hAnsi="Times New Roman"/>
+          </w:rPr>
+          <w:t xml:space="preserve"> that determine</w:t>
+        </w:r>
+      </w:ins>
+      <w:r>
+        <w:rPr>
+          <w:rFonts w:ascii="Times New Roman" w:hAnsi="Times New Roman"/>
+        </w:rPr>
+        <w:t xml:space="preserve"> </w:t>
+      </w:r>
+      <w:del w:id="4" w:author="Manish Parashar" w:date="2016-01-22T13:50:00Z">
+        <w:r>
+          <w:rPr>
+            <w:rFonts w:ascii="Times New Roman" w:hAnsi="Times New Roman"/>
+          </w:rPr>
+          <w:delText xml:space="preserve">in </w:delText>
+        </w:r>
+      </w:del>
+      <w:r>
+        <w:rPr>
+          <w:rFonts w:ascii="Times New Roman" w:hAnsi="Times New Roman"/>
+        </w:rPr>
+        <w:t xml:space="preserve">how and where we do computing. Popular approaches </w:t>
+      </w:r>
+      <w:del w:id="5" w:author="Manish Parashar" w:date="2016-01-22T13:50:00Z">
+        <w:r>
+          <w:rPr>
+            <w:rFonts w:ascii="Times New Roman" w:hAnsi="Times New Roman"/>
+          </w:rPr>
+          <w:delText>in the past for</w:delText>
+        </w:r>
+      </w:del>
+      <w:ins w:id="6" w:author="Manish Parashar" w:date="2016-01-22T13:50:00Z">
+        <w:r>
+          <w:rPr>
+            <w:rFonts w:ascii="Times New Roman" w:hAnsi="Times New Roman"/>
+          </w:rPr>
+          <w:t xml:space="preserve">used by </w:t>
+        </w:r>
+      </w:ins>
+      <w:ins w:id="7" w:author="Manish Parashar" w:date="2016-01-22T13:51:00Z">
+        <w:r>
+          <w:rPr>
+            <w:rFonts w:ascii="Times New Roman" w:hAnsi="Times New Roman"/>
+          </w:rPr>
+          <w:t xml:space="preserve">traditional </w:t>
+        </w:r>
+      </w:ins>
+      <w:del w:id="8" w:author="Manish Parashar" w:date="2016-01-22T13:51:00Z">
+        <w:r>
+          <w:rPr>
+            <w:rFonts w:ascii="Times New Roman" w:hAnsi="Times New Roman"/>
+          </w:rPr>
+          <w:delText xml:space="preserve"> </w:delText>
+        </w:r>
+      </w:del>
+      <w:r>
+        <w:rPr>
+          <w:rFonts w:ascii="Times New Roman" w:hAnsi="Times New Roman"/>
+        </w:rPr>
+        <w:t xml:space="preserve">I/O </w:t>
+      </w:r>
+      <w:ins w:id="9" w:author="Manish Parashar" w:date="2016-01-22T13:51:00Z">
+        <w:r>
+          <w:rPr>
+            <w:rFonts w:ascii="Times New Roman" w:hAnsi="Times New Roman"/>
+          </w:rPr>
+          <w:t xml:space="preserve">solution </w:t>
+        </w:r>
+      </w:ins>
+      <w:r>
+        <w:rPr>
+          <w:rFonts w:ascii="Times New Roman" w:hAnsi="Times New Roman"/>
+        </w:rPr>
+        <w:t xml:space="preserve">and storage libraries become increasingly bottlenecked </w:t>
+      </w:r>
+      <w:del w:id="10" w:author="Manish Parashar" w:date="2016-01-22T13:51:00Z">
+        <w:r>
+          <w:rPr>
+            <w:rFonts w:ascii="Times New Roman" w:hAnsi="Times New Roman"/>
+          </w:rPr>
+          <w:delText>by their past</w:delText>
+        </w:r>
+      </w:del>
+      <w:ins w:id="11" w:author="Manish Parashar" w:date="2016-01-22T13:51:00Z">
+        <w:r>
+          <w:rPr>
+            <w:rFonts w:ascii="Times New Roman" w:hAnsi="Times New Roman"/>
+          </w:rPr>
+          <w:t xml:space="preserve">due to their </w:t>
+        </w:r>
+      </w:ins>
+      <w:del w:id="12" w:author="Manish Parashar" w:date="2016-01-22T13:51:00Z">
+        <w:r>
+          <w:rPr>
+            <w:rFonts w:ascii="Times New Roman" w:hAnsi="Times New Roman"/>
+          </w:rPr>
+          <w:delText xml:space="preserve"> </w:delText>
+        </w:r>
+      </w:del>
+      <w:r>
+        <w:rPr>
+          <w:rFonts w:ascii="Times New Roman" w:hAnsi="Times New Roman"/>
+        </w:rPr>
+        <w:t xml:space="preserve">assumptions </w:t>
+      </w:r>
+      <w:del w:id="13" w:author="Manish Parashar" w:date="2016-01-22T13:51:00Z">
+        <w:r>
+          <w:rPr>
+            <w:rFonts w:ascii="Times New Roman" w:hAnsi="Times New Roman"/>
+          </w:rPr>
+          <w:delText xml:space="preserve">on </w:delText>
+        </w:r>
+      </w:del>
+      <w:ins w:id="14" w:author="Manish Parashar" w:date="2016-01-22T13:51:00Z">
+        <w:r>
+          <w:rPr>
+            <w:rFonts w:ascii="Times New Roman" w:hAnsi="Times New Roman"/>
+          </w:rPr>
+          <w:t>about</w:t>
+        </w:r>
+        <w:r>
+          <w:rPr>
+            <w:rFonts w:ascii="Times New Roman" w:hAnsi="Times New Roman"/>
+          </w:rPr>
+          <w:t xml:space="preserve"> </w:t>
+        </w:r>
+      </w:ins>
+      <w:r>
+        <w:rPr>
+          <w:rFonts w:ascii="Times New Roman" w:hAnsi="Times New Roman"/>
+        </w:rPr>
+        <w:t>data movement, re-</w:t>
+      </w:r>
+      <w:del w:id="15" w:author="Manish Parashar" w:date="2016-01-22T13:52:00Z">
+        <w:r>
+          <w:rPr>
+            <w:rFonts w:ascii="Times New Roman" w:hAnsi="Times New Roman"/>
+          </w:rPr>
+          <w:delText>arrangement</w:delText>
+        </w:r>
+      </w:del>
+      <w:ins w:id="16" w:author="Manish Parashar" w:date="2016-01-22T13:52:00Z">
+        <w:r>
+          <w:rPr>
+            <w:rFonts w:ascii="Times New Roman" w:hAnsi="Times New Roman"/>
+          </w:rPr>
+          <w:t>organization</w:t>
+        </w:r>
+      </w:ins>
+      <w:r>
+        <w:rPr>
+          <w:rFonts w:ascii="Times New Roman" w:hAnsi="Times New Roman"/>
+        </w:rPr>
+        <w:t xml:space="preserve">, and storage. </w:t>
+      </w:r>
+      <w:ins w:id="17" w:author="Manish Parashar" w:date="2016-01-22T13:54:00Z">
+        <w:r>
+          <w:rPr>
+            <w:rFonts w:ascii="Times New Roman" w:hAnsi="Times New Roman"/>
+          </w:rPr>
+          <w:t>While, n</w:t>
+        </w:r>
+      </w:ins>
+      <w:del w:id="18" w:author="Manish Parashar" w:date="2016-01-22T13:54:00Z">
+        <w:r>
+          <w:rPr>
+            <w:rFonts w:ascii="Times New Roman" w:hAnsi="Times New Roman"/>
+          </w:rPr>
+          <w:delText>N</w:delText>
+        </w:r>
+      </w:del>
+      <w:proofErr w:type="gramStart"/>
+      <w:r>
+        <w:rPr>
+          <w:rFonts w:ascii="Times New Roman" w:hAnsi="Times New Roman"/>
+        </w:rPr>
+        <w:t>ew</w:t>
+      </w:r>
+      <w:proofErr w:type="gramEnd"/>
+      <w:r>
+        <w:rPr>
+          <w:rFonts w:ascii="Times New Roman" w:hAnsi="Times New Roman"/>
+        </w:rPr>
+        <w:t xml:space="preserve"> technologies</w:t>
+      </w:r>
+      <w:ins w:id="19" w:author="Manish Parashar" w:date="2016-01-22T13:54:00Z">
+        <w:r>
+          <w:rPr>
+            <w:rFonts w:ascii="Times New Roman" w:hAnsi="Times New Roman"/>
+          </w:rPr>
+          <w:t>,</w:t>
+        </w:r>
+      </w:ins>
+      <w:r>
+        <w:rPr>
+          <w:rFonts w:ascii="Times New Roman" w:hAnsi="Times New Roman"/>
+        </w:rPr>
+        <w:t xml:space="preserve"> </w:t>
+      </w:r>
+      <w:del w:id="20" w:author="Manish Parashar" w:date="2016-01-22T13:52:00Z">
+        <w:r>
+          <w:rPr>
+            <w:rFonts w:ascii="Times New Roman" w:hAnsi="Times New Roman"/>
+          </w:rPr>
+          <w:delText xml:space="preserve">of today </w:delText>
+        </w:r>
+      </w:del>
+      <w:r>
+        <w:rPr>
+          <w:rFonts w:ascii="Times New Roman" w:hAnsi="Times New Roman"/>
+        </w:rPr>
+        <w:t>such as “b</w:t>
+      </w:r>
+      <w:r>
+        <w:rPr>
+          <w:rFonts w:ascii="Times New Roman" w:hAnsi="Times New Roman"/>
+        </w:rPr>
+        <w:t>u</w:t>
+      </w:r>
+      <w:ins w:id="21" w:author="Manish Parashar" w:date="2016-01-22T13:54:00Z">
+        <w:r>
+          <w:rPr>
+            <w:rFonts w:ascii="Times New Roman" w:hAnsi="Times New Roman"/>
+          </w:rPr>
+          <w:t>r</w:t>
+        </w:r>
+      </w:ins>
+      <w:r>
+        <w:rPr>
+          <w:rFonts w:ascii="Times New Roman" w:hAnsi="Times New Roman"/>
+        </w:rPr>
+        <w:t>st buffers”</w:t>
+      </w:r>
+      <w:ins w:id="22" w:author="Manish Parashar" w:date="2016-01-22T13:54:00Z">
+        <w:r>
+          <w:rPr>
+            <w:rFonts w:ascii="Times New Roman" w:hAnsi="Times New Roman"/>
+          </w:rPr>
+          <w:t>,</w:t>
+        </w:r>
+      </w:ins>
+      <w:r>
+        <w:rPr>
+          <w:rFonts w:ascii="Times New Roman" w:hAnsi="Times New Roman"/>
+        </w:rPr>
+        <w:t xml:space="preserve"> </w:t>
+      </w:r>
+      <w:del w:id="23" w:author="Manish Parashar" w:date="2016-01-22T13:54:00Z">
+        <w:r>
+          <w:rPr>
+            <w:rFonts w:ascii="Times New Roman" w:hAnsi="Times New Roman"/>
+          </w:rPr>
+          <w:delText xml:space="preserve">will </w:delText>
+        </w:r>
+      </w:del>
+      <w:ins w:id="24" w:author="Manish Parashar" w:date="2016-01-22T13:54:00Z">
+        <w:r>
+          <w:rPr>
+            <w:rFonts w:ascii="Times New Roman" w:hAnsi="Times New Roman"/>
+          </w:rPr>
+          <w:t xml:space="preserve">can </w:t>
+        </w:r>
+      </w:ins>
+      <w:r>
+        <w:rPr>
+          <w:rFonts w:ascii="Times New Roman" w:hAnsi="Times New Roman"/>
+        </w:rPr>
+        <w:t>help address s</w:t>
+      </w:r>
+      <w:r>
+        <w:rPr>
+          <w:rFonts w:ascii="Times New Roman" w:hAnsi="Times New Roman"/>
+        </w:rPr>
+        <w:t xml:space="preserve">ome of the short-term performance </w:t>
+      </w:r>
+      <w:del w:id="25" w:author="Manish Parashar" w:date="2016-01-22T13:55:00Z">
+        <w:r>
+          <w:rPr>
+            <w:rFonts w:ascii="Times New Roman" w:hAnsi="Times New Roman"/>
+          </w:rPr>
+          <w:delText>problems</w:delText>
+        </w:r>
+      </w:del>
+      <w:ins w:id="26" w:author="Manish Parashar" w:date="2016-01-22T13:55:00Z">
+        <w:r>
+          <w:rPr>
+            <w:rFonts w:ascii="Times New Roman" w:hAnsi="Times New Roman"/>
+          </w:rPr>
+          <w:t>issues</w:t>
+        </w:r>
+      </w:ins>
+      <w:r>
+        <w:rPr>
+          <w:rFonts w:ascii="Times New Roman" w:hAnsi="Times New Roman"/>
+        </w:rPr>
+        <w:t xml:space="preserve">, </w:t>
+      </w:r>
+      <w:ins w:id="27" w:author="Manish Parashar" w:date="2016-01-22T13:55:00Z">
+        <w:r>
+          <w:rPr>
+            <w:rFonts w:ascii="Times New Roman" w:hAnsi="Times New Roman"/>
+          </w:rPr>
+          <w:t xml:space="preserve">it is essential that we reexamine </w:t>
+        </w:r>
+      </w:ins>
+      <w:del w:id="28" w:author="Manish Parashar" w:date="2016-01-22T13:55:00Z">
+        <w:r>
+          <w:rPr>
+            <w:rFonts w:ascii="Times New Roman" w:hAnsi="Times New Roman"/>
+          </w:rPr>
+          <w:delText xml:space="preserve">but </w:delText>
+        </w:r>
+      </w:del>
+      <w:r>
+        <w:rPr>
+          <w:rFonts w:ascii="Times New Roman" w:hAnsi="Times New Roman"/>
+        </w:rPr>
+        <w:t xml:space="preserve">the underlying storage and I/O infrastructure </w:t>
+      </w:r>
+      <w:del w:id="29" w:author="Manish Parashar" w:date="2016-01-22T13:55:00Z">
+        <w:r>
+          <w:rPr>
+            <w:rFonts w:ascii="Times New Roman" w:hAnsi="Times New Roman"/>
+          </w:rPr>
+          <w:delText xml:space="preserve">needed </w:delText>
+        </w:r>
+      </w:del>
       <w:r>
         <w:rPr>
           <w:rFonts w:ascii="Times New Roman" w:hAnsi="Times New Roman"/>
         </w:rPr>
         <w:t xml:space="preserve">to </w:t>
       </w:r>
-      <w:r>
-        <w:rPr>
-          <w:rFonts w:ascii="Times New Roman" w:hAnsi="Times New Roman"/>
-        </w:rPr>
-        <w:t>understand it’s utility as the data ages in time</w:t>
-      </w:r>
+      <w:del w:id="30" w:author="Manish Parashar" w:date="2016-01-22T13:55:00Z">
+        <w:r>
+          <w:rPr>
+            <w:rFonts w:ascii="Times New Roman" w:hAnsi="Times New Roman"/>
+          </w:rPr>
+          <w:delText xml:space="preserve">address </w:delText>
+        </w:r>
+      </w:del>
+      <w:ins w:id="31" w:author="Manish Parashar" w:date="2016-01-22T13:56:00Z">
+        <w:r>
+          <w:rPr>
+            <w:rFonts w:ascii="Times New Roman" w:hAnsi="Times New Roman"/>
+          </w:rPr>
+          <w:t xml:space="preserve">effectively support requirements and challenges at </w:t>
+        </w:r>
+        <w:proofErr w:type="spellStart"/>
+        <w:r>
+          <w:rPr>
+            <w:rFonts w:ascii="Times New Roman" w:hAnsi="Times New Roman"/>
+          </w:rPr>
+          <w:t>exascale</w:t>
+        </w:r>
+        <w:proofErr w:type="spellEnd"/>
+        <w:r>
+          <w:rPr>
+            <w:rFonts w:ascii="Times New Roman" w:hAnsi="Times New Roman"/>
+          </w:rPr>
+          <w:t xml:space="preserve"> and beyond</w:t>
+        </w:r>
+      </w:ins>
+      <w:del w:id="32" w:author="Manish Parashar" w:date="2016-01-22T13:56:00Z">
+        <w:r>
+          <w:rPr>
+            <w:rFonts w:ascii="Times New Roman" w:hAnsi="Times New Roman"/>
+          </w:rPr>
+          <w:delText>the exascale age</w:delText>
+        </w:r>
+      </w:del>
+      <w:del w:id="33" w:author="Manish Parashar" w:date="2016-01-22T13:55:00Z">
+        <w:r>
+          <w:rPr>
+            <w:rFonts w:ascii="Times New Roman" w:hAnsi="Times New Roman"/>
+          </w:rPr>
+          <w:delText xml:space="preserve"> must be re-exa</w:delText>
+        </w:r>
+        <w:r>
+          <w:rPr>
+            <w:rFonts w:ascii="Times New Roman" w:hAnsi="Times New Roman"/>
+          </w:rPr>
+          <w:delText>mined</w:delText>
+        </w:r>
+      </w:del>
       <w:r>
         <w:rPr>
           <w:rFonts w:ascii="Times New Roman" w:hAnsi="Times New Roman"/>
         </w:rPr>
         <w:t>.</w:t>
       </w:r>
+      <w:ins w:id="34" w:author="Manish Parashar" w:date="2016-01-22T13:57:00Z">
+        <w:r>
+          <w:rPr>
+            <w:rFonts w:ascii="Times New Roman" w:hAnsi="Times New Roman"/>
+          </w:rPr>
+          <w:t xml:space="preserve"> </w:t>
+        </w:r>
+      </w:ins>
+      <w:del w:id="35" w:author="Manish Parashar" w:date="2016-01-22T13:57:00Z">
+        <w:r>
+          <w:rPr>
+            <w:rFonts w:ascii="Times New Roman" w:hAnsi="Times New Roman"/>
+          </w:rPr>
+          <w:delText xml:space="preserve"> </w:delText>
+        </w:r>
+      </w:del>
+      <w:moveFromRangeStart w:id="36" w:author="Manish Parashar" w:date="2016-01-22T14:01:00Z" w:name="move315090643"/>
+      <w:moveFrom w:id="37" w:author="Manish Parashar" w:date="2016-01-22T14:01:00Z">
+        <w:r>
+          <w:rPr>
+            <w:rFonts w:ascii="Times New Roman" w:hAnsi="Times New Roman"/>
+          </w:rPr>
+          <w:t>Our approach is to</w:t>
+        </w:r>
+        <w:r>
+          <w:rPr>
+            <w:rFonts w:ascii="Times New Roman" w:hAnsi="Times New Roman"/>
+          </w:rPr>
+          <w:t xml:space="preserve"> make an important distinction between the data, metadata, and </w:t>
+        </w:r>
+        <w:r>
+          <w:rPr>
+            <w:rFonts w:ascii="Times New Roman" w:hAnsi="Times New Roman"/>
+          </w:rPr>
+          <w:t xml:space="preserve">the </w:t>
+        </w:r>
+        <w:r>
+          <w:rPr>
+            <w:rFonts w:ascii="Times New Roman" w:hAnsi="Times New Roman"/>
+          </w:rPr>
+          <w:t xml:space="preserve">knowledge contained </w:t>
+        </w:r>
+        <w:r>
+          <w:rPr>
+            <w:rFonts w:ascii="Times New Roman" w:hAnsi="Times New Roman"/>
+          </w:rPr>
+          <w:t xml:space="preserve">therein </w:t>
+        </w:r>
+        <w:r>
+          <w:rPr>
+            <w:rFonts w:ascii="Times New Roman" w:hAnsi="Times New Roman"/>
+          </w:rPr>
+          <w:t xml:space="preserve">and </w:t>
+        </w:r>
+        <w:r>
+          <w:rPr>
+            <w:rFonts w:ascii="Times New Roman" w:hAnsi="Times New Roman"/>
+          </w:rPr>
+          <w:t xml:space="preserve">to </w:t>
+        </w:r>
+        <w:r>
+          <w:rPr>
+            <w:rFonts w:ascii="Times New Roman" w:hAnsi="Times New Roman"/>
+          </w:rPr>
+          <w:t>understand it’s utility as the data ages in time</w:t>
+        </w:r>
+        <w:r>
+          <w:rPr>
+            <w:rFonts w:ascii="Times New Roman" w:hAnsi="Times New Roman"/>
+          </w:rPr>
+          <w:t>.</w:t>
+        </w:r>
+        <w:r>
+          <w:rPr>
+            <w:rFonts w:ascii="Times New Roman" w:hAnsi="Times New Roman"/>
+          </w:rPr>
+          <w:t xml:space="preserve"> </w:t>
+        </w:r>
+      </w:moveFrom>
+      <w:moveFromRangeEnd w:id="36"/>
+      <w:del w:id="38" w:author="Manish Parashar" w:date="2016-01-22T13:59:00Z">
+        <w:r>
+          <w:rPr>
+            <w:rFonts w:ascii="Times New Roman" w:hAnsi="Times New Roman"/>
+          </w:rPr>
+          <w:delText>W</w:delText>
+        </w:r>
+        <w:r>
+          <w:rPr>
+            <w:rFonts w:ascii="Times New Roman" w:hAnsi="Times New Roman"/>
+          </w:rPr>
+          <w:delText xml:space="preserve">e </w:delText>
+        </w:r>
+      </w:del>
+      <w:ins w:id="39" w:author="Manish Parashar" w:date="2016-01-22T13:59:00Z">
+        <w:r>
+          <w:rPr>
+            <w:rFonts w:ascii="Times New Roman" w:hAnsi="Times New Roman"/>
+          </w:rPr>
+          <w:t xml:space="preserve">In this paper we present </w:t>
+        </w:r>
+      </w:ins>
+      <w:del w:id="40" w:author="Manish Parashar" w:date="2016-01-22T13:59:00Z">
+        <w:r>
+          <w:rPr>
+            <w:rFonts w:ascii="Times New Roman" w:hAnsi="Times New Roman"/>
+          </w:rPr>
+          <w:delText xml:space="preserve">formulate </w:delText>
+        </w:r>
+      </w:del>
+      <w:r>
+        <w:rPr>
+          <w:rFonts w:ascii="Times New Roman" w:hAnsi="Times New Roman"/>
+        </w:rPr>
+        <w:t>a new approach to the exascale Storage System and I/O</w:t>
+      </w:r>
       <w:r>
         <w:rPr>
           <w:rFonts w:ascii="Times New Roman" w:hAnsi="Times New Roman"/>
@@ -527,14 +1017,16 @@
         <w:rPr>
           <w:rFonts w:ascii="Times New Roman" w:hAnsi="Times New Roman"/>
         </w:rPr>
-        <w:t>W</w:t>
-      </w:r>
-      <w:r>
-        <w:rPr>
-          <w:rFonts w:ascii="Times New Roman" w:hAnsi="Times New Roman"/>
-        </w:rPr>
-        <w:t>e formulate a new approach to the exascale Storage System and I/O</w:t>
-      </w:r>
+        <w:t>(SSIO)</w:t>
+      </w:r>
+      <w:ins w:id="41" w:author="Manish Parashar" w:date="2016-01-22T14:00:00Z">
+        <w:r>
+          <w:rPr>
+            <w:rFonts w:ascii="Times New Roman" w:hAnsi="Times New Roman"/>
+          </w:rPr>
+          <w:t>, which is based on</w:t>
+        </w:r>
+      </w:ins>
       <w:r>
         <w:rPr>
           <w:rFonts w:ascii="Times New Roman" w:hAnsi="Times New Roman"/>
@@ -545,14 +1037,268 @@
         <w:rPr>
           <w:rFonts w:ascii="Times New Roman" w:hAnsi="Times New Roman"/>
         </w:rPr>
-        <w:t xml:space="preserve">(SSIO) </w:t>
-      </w:r>
-      <w:r>
-        <w:rPr>
-          <w:rFonts w:ascii="Times New Roman" w:hAnsi="Times New Roman"/>
-        </w:rPr>
-        <w:t xml:space="preserve">allowing users to place their application knowledge into the system to better manage, store, and access the knowledge contained in the voluminous data. </w:t>
-      </w:r>
+        <w:t xml:space="preserve">allowing users to </w:t>
+      </w:r>
+      <w:ins w:id="42" w:author="Manish Parashar" w:date="2016-01-22T14:00:00Z">
+        <w:r>
+          <w:rPr>
+            <w:rFonts w:ascii="Times New Roman" w:hAnsi="Times New Roman"/>
+          </w:rPr>
+          <w:t xml:space="preserve">inject </w:t>
+        </w:r>
+      </w:ins>
+      <w:del w:id="43" w:author="Manish Parashar" w:date="2016-01-22T14:00:00Z">
+        <w:r>
+          <w:rPr>
+            <w:rFonts w:ascii="Times New Roman" w:hAnsi="Times New Roman"/>
+          </w:rPr>
+          <w:delText xml:space="preserve">place their </w:delText>
+        </w:r>
+      </w:del>
+      <w:r>
+        <w:rPr>
+          <w:rFonts w:ascii="Times New Roman" w:hAnsi="Times New Roman"/>
+        </w:rPr>
+        <w:t>application knowledge into the system</w:t>
+      </w:r>
+      <w:ins w:id="44" w:author="Manish Parashar" w:date="2016-01-22T14:00:00Z">
+        <w:r>
+          <w:rPr>
+            <w:rFonts w:ascii="Times New Roman" w:hAnsi="Times New Roman"/>
+          </w:rPr>
+          <w:t xml:space="preserve"> and leveraging this knowledge</w:t>
+        </w:r>
+      </w:ins>
+      <w:r>
+        <w:rPr>
+          <w:rFonts w:ascii="Times New Roman" w:hAnsi="Times New Roman"/>
+        </w:rPr>
+        <w:t xml:space="preserve"> to better manage, store, and access </w:t>
+      </w:r>
+      <w:ins w:id="45" w:author="Manish Parashar" w:date="2016-01-22T14:05:00Z">
+        <w:r>
+          <w:rPr>
+            <w:rFonts w:ascii="Times New Roman" w:hAnsi="Times New Roman"/>
+          </w:rPr>
+          <w:t xml:space="preserve">large </w:t>
+        </w:r>
+      </w:ins>
+      <w:del w:id="46" w:author="Manish Parashar" w:date="2016-01-22T14:01:00Z">
+        <w:r>
+          <w:rPr>
+            <w:rFonts w:ascii="Times New Roman" w:hAnsi="Times New Roman"/>
+          </w:rPr>
+          <w:delText xml:space="preserve">the knowledge contained in the voluminous </w:delText>
+        </w:r>
+      </w:del>
+      <w:r>
+        <w:rPr>
+          <w:rFonts w:ascii="Times New Roman" w:hAnsi="Times New Roman"/>
+        </w:rPr>
+        <w:t>data</w:t>
+      </w:r>
+      <w:ins w:id="47" w:author="Manish Parashar" w:date="2016-01-22T14:05:00Z">
+        <w:r>
+          <w:rPr>
+            <w:rFonts w:ascii="Times New Roman" w:hAnsi="Times New Roman"/>
+          </w:rPr>
+          <w:t xml:space="preserve"> volumes</w:t>
+        </w:r>
+      </w:ins>
+      <w:ins w:id="48" w:author="Manish Parashar" w:date="2016-01-22T14:04:00Z">
+        <w:r>
+          <w:rPr>
+            <w:rFonts w:ascii="Times New Roman" w:hAnsi="Times New Roman"/>
+          </w:rPr>
+          <w:t xml:space="preserve"> so as </w:t>
+        </w:r>
+        <w:r>
+          <w:rPr>
+            <w:rFonts w:ascii="Times New Roman" w:hAnsi="Times New Roman"/>
+          </w:rPr>
+          <w:t>to minimize the time to</w:t>
+        </w:r>
+      </w:ins>
+      <w:ins w:id="49" w:author="Manish Parashar" w:date="2016-01-22T14:05:00Z">
+        <w:r>
+          <w:rPr>
+            <w:rFonts w:ascii="Times New Roman" w:hAnsi="Times New Roman"/>
+          </w:rPr>
+          <w:t xml:space="preserve"> scientific</w:t>
+        </w:r>
+      </w:ins>
+      <w:ins w:id="50" w:author="Manish Parashar" w:date="2016-01-22T14:04:00Z">
+        <w:r>
+          <w:rPr>
+            <w:rFonts w:ascii="Times New Roman" w:hAnsi="Times New Roman"/>
+          </w:rPr>
+          <w:t xml:space="preserve"> insight</w:t>
+        </w:r>
+      </w:ins>
+      <w:ins w:id="51" w:author="Manish Parashar" w:date="2016-01-22T14:05:00Z">
+        <w:r>
+          <w:rPr>
+            <w:rFonts w:ascii="Times New Roman" w:hAnsi="Times New Roman"/>
+          </w:rPr>
+          <w:t>s</w:t>
+        </w:r>
+      </w:ins>
+      <w:r>
+        <w:rPr>
+          <w:rFonts w:ascii="Times New Roman" w:hAnsi="Times New Roman"/>
+        </w:rPr>
+        <w:t xml:space="preserve">. </w:t>
+      </w:r>
+      <w:commentRangeStart w:id="52"/>
+      <w:ins w:id="53" w:author="Manish Parashar" w:date="2016-01-22T14:01:00Z">
+        <w:r>
+          <w:rPr>
+            <w:rFonts w:ascii="Times New Roman" w:hAnsi="Times New Roman"/>
+          </w:rPr>
+          <w:t xml:space="preserve">Central to our approach is the </w:t>
+        </w:r>
+      </w:ins>
+      <w:moveToRangeStart w:id="54" w:author="Manish Parashar" w:date="2016-01-22T14:01:00Z" w:name="move315090643"/>
+      <w:moveTo w:id="55" w:author="Manish Parashar" w:date="2016-01-22T14:01:00Z">
+        <w:del w:id="56" w:author="Manish Parashar" w:date="2016-01-22T14:02:00Z">
+          <w:r>
+            <w:rPr>
+              <w:rFonts w:ascii="Times New Roman" w:hAnsi="Times New Roman"/>
+            </w:rPr>
+            <w:delText>Our approach is to</w:delText>
+          </w:r>
+          <w:r>
+            <w:rPr>
+              <w:rFonts w:ascii="Times New Roman" w:hAnsi="Times New Roman"/>
+            </w:rPr>
+            <w:delText xml:space="preserve"> make an important </w:delText>
+          </w:r>
+        </w:del>
+        <w:r>
+          <w:rPr>
+            <w:rFonts w:ascii="Times New Roman" w:hAnsi="Times New Roman"/>
+          </w:rPr>
+          <w:t xml:space="preserve">distinction between the data, metadata, and </w:t>
+        </w:r>
+        <w:r>
+          <w:rPr>
+            <w:rFonts w:ascii="Times New Roman" w:hAnsi="Times New Roman"/>
+          </w:rPr>
+          <w:t xml:space="preserve">the </w:t>
+        </w:r>
+        <w:r>
+          <w:rPr>
+            <w:rFonts w:ascii="Times New Roman" w:hAnsi="Times New Roman"/>
+          </w:rPr>
+          <w:t xml:space="preserve">knowledge contained </w:t>
+        </w:r>
+        <w:r>
+          <w:rPr>
+            <w:rFonts w:ascii="Times New Roman" w:hAnsi="Times New Roman"/>
+          </w:rPr>
+          <w:t>therein</w:t>
+        </w:r>
+      </w:moveTo>
+      <w:ins w:id="57" w:author="Manish Parashar" w:date="2016-01-22T14:02:00Z">
+        <w:r>
+          <w:rPr>
+            <w:rFonts w:ascii="Times New Roman" w:hAnsi="Times New Roman"/>
+          </w:rPr>
+          <w:t xml:space="preserve">, the understanding of the </w:t>
+        </w:r>
+      </w:ins>
+      <w:ins w:id="58" w:author="Manish Parashar" w:date="2016-01-22T14:03:00Z">
+        <w:r>
+          <w:rPr>
+            <w:rFonts w:ascii="Times New Roman" w:hAnsi="Times New Roman"/>
+          </w:rPr>
+          <w:t>utility</w:t>
+        </w:r>
+      </w:ins>
+      <w:ins w:id="59" w:author="Manish Parashar" w:date="2016-01-22T14:02:00Z">
+        <w:r>
+          <w:rPr>
+            <w:rFonts w:ascii="Times New Roman" w:hAnsi="Times New Roman"/>
+          </w:rPr>
+          <w:t xml:space="preserve"> of data </w:t>
+        </w:r>
+      </w:ins>
+      <w:moveTo w:id="60" w:author="Manish Parashar" w:date="2016-01-22T14:01:00Z">
+        <w:del w:id="61" w:author="Manish Parashar" w:date="2016-01-22T14:03:00Z">
+          <w:r>
+            <w:rPr>
+              <w:rFonts w:ascii="Times New Roman" w:hAnsi="Times New Roman"/>
+            </w:rPr>
+            <w:delText xml:space="preserve"> </w:delText>
+          </w:r>
+          <w:r>
+            <w:rPr>
+              <w:rFonts w:ascii="Times New Roman" w:hAnsi="Times New Roman"/>
+            </w:rPr>
+            <w:delText xml:space="preserve">and </w:delText>
+          </w:r>
+          <w:r>
+            <w:rPr>
+              <w:rFonts w:ascii="Times New Roman" w:hAnsi="Times New Roman"/>
+            </w:rPr>
+            <w:delText xml:space="preserve">to </w:delText>
+          </w:r>
+          <w:r>
+            <w:rPr>
+              <w:rFonts w:ascii="Times New Roman" w:hAnsi="Times New Roman"/>
+            </w:rPr>
+            <w:delText xml:space="preserve">understand it’s utility </w:delText>
+          </w:r>
+        </w:del>
+        <w:r>
+          <w:rPr>
+            <w:rFonts w:ascii="Times New Roman" w:hAnsi="Times New Roman"/>
+          </w:rPr>
+          <w:t xml:space="preserve">as </w:t>
+        </w:r>
+        <w:del w:id="62" w:author="Manish Parashar" w:date="2016-01-22T14:03:00Z">
+          <w:r>
+            <w:rPr>
+              <w:rFonts w:ascii="Times New Roman" w:hAnsi="Times New Roman"/>
+            </w:rPr>
+            <w:delText>the data</w:delText>
+          </w:r>
+        </w:del>
+      </w:moveTo>
+      <w:ins w:id="63" w:author="Manish Parashar" w:date="2016-01-22T14:03:00Z">
+        <w:r>
+          <w:rPr>
+            <w:rFonts w:ascii="Times New Roman" w:hAnsi="Times New Roman"/>
+          </w:rPr>
+          <w:t>it</w:t>
+        </w:r>
+      </w:ins>
+      <w:moveTo w:id="64" w:author="Manish Parashar" w:date="2016-01-22T14:01:00Z">
+        <w:r>
+          <w:rPr>
+            <w:rFonts w:ascii="Times New Roman" w:hAnsi="Times New Roman"/>
+          </w:rPr>
+          <w:t xml:space="preserve"> ages in time</w:t>
+        </w:r>
+      </w:moveTo>
+      <w:commentRangeEnd w:id="52"/>
+      <w:r>
+        <w:rPr>
+          <w:rStyle w:val="CommentReference"/>
+          <w:b w:val="0"/>
+          <w:bCs w:val="0"/>
+        </w:rPr>
+        <w:commentReference w:id="52"/>
+      </w:r>
+      <w:moveTo w:id="65" w:author="Manish Parashar" w:date="2016-01-22T14:01:00Z">
+        <w:r>
+          <w:rPr>
+            <w:rFonts w:ascii="Times New Roman" w:hAnsi="Times New Roman"/>
+          </w:rPr>
+          <w:t>.</w:t>
+        </w:r>
+      </w:moveTo>
+      <w:moveToRangeEnd w:id="54"/>
     </w:p>
     <w:p>
       <w:pPr>
@@ -572,6 +1318,7 @@
       <w:pPr>
         <w:pStyle w:val="Text"/>
         <w:rPr>
+          <w:ins w:id="66" w:author="Manish Parashar" w:date="2016-01-22T14:13:00Z"/>
           <w:rFonts w:ascii="Times New Roman" w:hAnsi="Times New Roman"/>
         </w:rPr>
       </w:pPr>
@@ -652,7 +1399,21 @@
         <w:rPr>
           <w:rFonts w:ascii="Times New Roman" w:hAnsi="Times New Roman"/>
         </w:rPr>
-        <w:t>respect to scientific computing.</w:t>
+        <w:t>respect to scientific computing</w:t>
+      </w:r>
+      <w:ins w:id="67" w:author="Manish Parashar" w:date="2016-01-22T14:09:00Z">
+        <w:r>
+          <w:rPr>
+            <w:rFonts w:ascii="Times New Roman" w:hAnsi="Times New Roman"/>
+          </w:rPr>
+          <w:t xml:space="preserve"> at extreme scales</w:t>
+        </w:r>
+      </w:ins>
+      <w:r>
+        <w:rPr>
+          <w:rFonts w:ascii="Times New Roman" w:hAnsi="Times New Roman"/>
+        </w:rPr>
+        <w:t>.</w:t>
       </w:r>
       <w:r>
         <w:rPr>
@@ -670,7 +1431,21 @@
         <w:rPr>
           <w:rFonts w:ascii="Times New Roman" w:hAnsi="Times New Roman"/>
         </w:rPr>
-        <w:t xml:space="preserve">his means that we need research into managing, storing, and retrieving the large </w:t>
+        <w:t xml:space="preserve">his means that we need </w:t>
+      </w:r>
+      <w:ins w:id="68" w:author="Manish Parashar" w:date="2016-01-22T14:13:00Z">
+        <w:r>
+          <w:rPr>
+            <w:rFonts w:ascii="Times New Roman" w:hAnsi="Times New Roman"/>
+          </w:rPr>
+          <w:t xml:space="preserve">new </w:t>
+        </w:r>
+      </w:ins>
+      <w:r>
+        <w:rPr>
+          <w:rFonts w:ascii="Times New Roman" w:hAnsi="Times New Roman"/>
+        </w:rPr>
+        <w:t xml:space="preserve">research into managing, storing, and retrieving the large </w:t>
       </w:r>
       <w:r>
         <w:rPr>
@@ -682,19 +1457,373 @@
         <w:rPr>
           <w:rFonts w:ascii="Times New Roman" w:hAnsi="Times New Roman"/>
         </w:rPr>
-        <w:t xml:space="preserve">volumes produced by simulations and analyzed for months afterwards.  </w:t>
-      </w:r>
-      <w:r>
-        <w:rPr>
-          <w:rFonts w:ascii="Times New Roman" w:hAnsi="Times New Roman"/>
-        </w:rPr>
-        <w:t xml:space="preserve">To </w:t>
-      </w:r>
-      <w:r>
-        <w:rPr>
-          <w:rFonts w:ascii="Times New Roman" w:hAnsi="Times New Roman"/>
-        </w:rPr>
-        <w:t>motivate the research necessity</w:t>
+        <w:t>volumes produced by simulations</w:t>
+      </w:r>
+      <w:ins w:id="69" w:author="Manish Parashar" w:date="2016-01-22T14:09:00Z">
+        <w:r>
+          <w:rPr>
+            <w:rFonts w:ascii="Times New Roman" w:hAnsi="Times New Roman"/>
+          </w:rPr>
+          <w:t>,</w:t>
+        </w:r>
+      </w:ins>
+      <w:r>
+        <w:rPr>
+          <w:rFonts w:ascii="Times New Roman" w:hAnsi="Times New Roman"/>
+        </w:rPr>
+        <w:t xml:space="preserve"> and analyzed for months afterwards.  </w:t>
+      </w:r>
+    </w:p>
+    <w:p>
+      <w:pPr>
+        <w:pStyle w:val="Text"/>
+        <w:rPr>
+          <w:rFonts w:ascii="Times New Roman" w:hAnsi="Times New Roman"/>
+        </w:rPr>
+      </w:pPr>
+      <w:ins w:id="70" w:author="Manish Parashar" w:date="2016-01-22T14:11:00Z">
+        <w:r>
+          <w:rPr>
+            <w:rFonts w:ascii="Times New Roman" w:hAnsi="Times New Roman"/>
+          </w:rPr>
+          <w:t xml:space="preserve">In this section, we first present an example to </w:t>
+        </w:r>
+      </w:ins>
+      <w:ins w:id="71" w:author="Manish Parashar" w:date="2016-01-22T14:09:00Z">
+        <w:r>
+          <w:rPr>
+            <w:rFonts w:ascii="Times New Roman" w:hAnsi="Times New Roman"/>
+          </w:rPr>
+          <w:t>illustrate thes</w:t>
+        </w:r>
+      </w:ins>
+      <w:ins w:id="72" w:author="Manish Parashar" w:date="2016-01-22T14:11:00Z">
+        <w:r>
+          <w:rPr>
+            <w:rFonts w:ascii="Times New Roman" w:hAnsi="Times New Roman"/>
+          </w:rPr>
+          <w:t xml:space="preserve">e challenges and </w:t>
+        </w:r>
+      </w:ins>
+      <w:ins w:id="73" w:author="Manish Parashar" w:date="2016-01-22T14:12:00Z">
+        <w:r>
+          <w:rPr>
+            <w:rFonts w:ascii="Times New Roman" w:hAnsi="Times New Roman"/>
+          </w:rPr>
+          <w:t>to</w:t>
+        </w:r>
+      </w:ins>
+      <w:ins w:id="74" w:author="Manish Parashar" w:date="2016-01-22T14:11:00Z">
+        <w:r>
+          <w:rPr>
+            <w:rFonts w:ascii="Times New Roman" w:hAnsi="Times New Roman"/>
+          </w:rPr>
+          <w:t xml:space="preserve"> </w:t>
+        </w:r>
+      </w:ins>
+      <w:ins w:id="75" w:author="Manish Parashar" w:date="2016-01-22T14:12:00Z">
+        <w:r>
+          <w:rPr>
+            <w:rFonts w:ascii="Times New Roman" w:hAnsi="Times New Roman"/>
+          </w:rPr>
+          <w:t xml:space="preserve">motivate the research components of the SIRIUS project. </w:t>
+        </w:r>
+      </w:ins>
+      <w:ins w:id="76" w:author="Manish Parashar" w:date="2016-01-22T14:17:00Z">
+        <w:r>
+          <w:rPr>
+            <w:rFonts w:ascii="Times New Roman" w:hAnsi="Times New Roman"/>
+          </w:rPr>
+          <w:t xml:space="preserve">We then describe the key </w:t>
+        </w:r>
+      </w:ins>
+      <w:moveToRangeStart w:id="77" w:author="Manish Parashar" w:date="2016-01-22T14:19:00Z" w:name="move315091701"/>
+      <w:moveTo w:id="78" w:author="Manish Parashar" w:date="2016-01-22T14:19:00Z">
+        <w:del w:id="79" w:author="Manish Parashar" w:date="2016-01-22T14:19:00Z">
+          <w:r>
+            <w:rPr>
+              <w:rFonts w:ascii="Times New Roman" w:hAnsi="Times New Roman"/>
+            </w:rPr>
+            <w:delText xml:space="preserve">However, </w:delText>
+          </w:r>
+          <w:r>
+            <w:rPr>
+              <w:rFonts w:ascii="Times New Roman" w:hAnsi="Times New Roman"/>
+            </w:rPr>
+            <w:delText>th</w:delText>
+          </w:r>
+          <w:r>
+            <w:rPr>
+              <w:rFonts w:ascii="Times New Roman" w:hAnsi="Times New Roman"/>
+            </w:rPr>
+            <w:delText xml:space="preserve">is generates new challenges for both </w:delText>
+          </w:r>
+        </w:del>
+        <w:r>
+          <w:rPr>
+            <w:rFonts w:ascii="Times New Roman" w:hAnsi="Times New Roman"/>
+          </w:rPr>
+          <w:t>applied mathematics and computer science</w:t>
+        </w:r>
+        <w:del w:id="80" w:author="Manish Parashar" w:date="2016-01-22T14:19:00Z">
+          <w:r>
+            <w:rPr>
+              <w:rFonts w:ascii="Times New Roman" w:hAnsi="Times New Roman"/>
+            </w:rPr>
+            <w:delText xml:space="preserve"> computers</w:delText>
+          </w:r>
+        </w:del>
+        <w:r>
+          <w:rPr>
+            <w:rFonts w:ascii="Times New Roman" w:hAnsi="Times New Roman"/>
+          </w:rPr>
+          <w:t>.</w:t>
+        </w:r>
+      </w:moveTo>
+      <w:moveToRangeEnd w:id="77"/>
+      <w:ins w:id="81" w:author="Manish Parashar" w:date="2016-01-22T14:20:00Z">
+        <w:r>
+          <w:rPr>
+            <w:rFonts w:ascii="Times New Roman" w:hAnsi="Times New Roman"/>
+          </w:rPr>
+          <w:t xml:space="preserve"> </w:t>
+        </w:r>
+      </w:ins>
+      <w:proofErr w:type="gramStart"/>
+      <w:ins w:id="82" w:author="Manish Parashar" w:date="2016-01-22T14:17:00Z">
+        <w:r>
+          <w:rPr>
+            <w:rFonts w:ascii="Times New Roman" w:hAnsi="Times New Roman"/>
+          </w:rPr>
+          <w:t>research</w:t>
+        </w:r>
+        <w:proofErr w:type="gramEnd"/>
+        <w:r>
+          <w:rPr>
+            <w:rFonts w:ascii="Times New Roman" w:hAnsi="Times New Roman"/>
+          </w:rPr>
+          <w:t xml:space="preserve"> component</w:t>
+        </w:r>
+      </w:ins>
+      <w:ins w:id="83" w:author="Manish Parashar" w:date="2016-01-22T14:18:00Z">
+        <w:r>
+          <w:rPr>
+            <w:rFonts w:ascii="Times New Roman" w:hAnsi="Times New Roman"/>
+          </w:rPr>
+          <w:t>s</w:t>
+        </w:r>
+      </w:ins>
+      <w:ins w:id="84" w:author="Manish Parashar" w:date="2016-01-22T14:17:00Z">
+        <w:r>
+          <w:rPr>
+            <w:rFonts w:ascii="Times New Roman" w:hAnsi="Times New Roman"/>
+          </w:rPr>
+          <w:t xml:space="preserve"> of SIRIUS. These include </w:t>
+        </w:r>
+      </w:ins>
+      <w:del w:id="85" w:author="Manish Parashar" w:date="2016-01-22T14:13:00Z">
+        <w:r>
+          <w:rPr>
+            <w:rFonts w:ascii="Times New Roman" w:hAnsi="Times New Roman"/>
+          </w:rPr>
+          <w:delText xml:space="preserve">To </w:delText>
+        </w:r>
+        <w:r>
+          <w:rPr>
+            <w:rFonts w:ascii="Times New Roman" w:hAnsi="Times New Roman"/>
+          </w:rPr>
+          <w:delText>motivate the research necessity</w:delText>
+        </w:r>
+        <w:r>
+          <w:rPr>
+            <w:rFonts w:ascii="Times New Roman" w:hAnsi="Times New Roman"/>
+          </w:rPr>
+          <w:delText xml:space="preserve"> </w:delText>
+        </w:r>
+        <w:r>
+          <w:rPr>
+            <w:rFonts w:ascii="Times New Roman" w:hAnsi="Times New Roman"/>
+          </w:rPr>
+          <w:delText>for eliminating</w:delText>
+        </w:r>
+        <w:r>
+          <w:rPr>
+            <w:rFonts w:ascii="Times New Roman" w:hAnsi="Times New Roman"/>
+          </w:rPr>
+          <w:delText xml:space="preserve"> </w:delText>
+        </w:r>
+        <w:r>
+          <w:rPr>
+            <w:rFonts w:ascii="Times New Roman" w:hAnsi="Times New Roman"/>
+          </w:rPr>
+          <w:delText>much of the current and future problems</w:delText>
+        </w:r>
+        <w:r>
+          <w:rPr>
+            <w:rFonts w:ascii="Times New Roman" w:hAnsi="Times New Roman"/>
+          </w:rPr>
+          <w:delText>,</w:delText>
+        </w:r>
+        <w:r>
+          <w:rPr>
+            <w:rFonts w:ascii="Times New Roman" w:hAnsi="Times New Roman"/>
+          </w:rPr>
+          <w:delText xml:space="preserve"> we will first give an illustrative example</w:delText>
+        </w:r>
+        <w:r>
+          <w:rPr>
+            <w:rFonts w:ascii="Times New Roman" w:hAnsi="Times New Roman"/>
+          </w:rPr>
+          <w:delText xml:space="preserve"> describing </w:delText>
+        </w:r>
+        <w:r>
+          <w:rPr>
+            <w:rFonts w:ascii="Times New Roman" w:hAnsi="Times New Roman"/>
+          </w:rPr>
+          <w:delText xml:space="preserve">the different </w:delText>
+        </w:r>
+        <w:r>
+          <w:rPr>
+            <w:rFonts w:ascii="Times New Roman" w:hAnsi="Times New Roman"/>
+          </w:rPr>
+          <w:delText xml:space="preserve">research concentration </w:delText>
+        </w:r>
+        <w:r>
+          <w:rPr>
+            <w:rFonts w:ascii="Times New Roman" w:hAnsi="Times New Roman"/>
+          </w:rPr>
+          <w:delText xml:space="preserve">areas.  </w:delText>
+        </w:r>
+      </w:del>
+      <w:del w:id="86" w:author="Manish Parashar" w:date="2016-01-22T14:18:00Z">
+        <w:r>
+          <w:rPr>
+            <w:rFonts w:ascii="Times New Roman" w:hAnsi="Times New Roman"/>
+          </w:rPr>
+          <w:delText>Later</w:delText>
+        </w:r>
+        <w:r>
+          <w:rPr>
+            <w:rFonts w:ascii="Times New Roman" w:hAnsi="Times New Roman"/>
+          </w:rPr>
+          <w:delText>,</w:delText>
+        </w:r>
+        <w:r>
+          <w:rPr>
+            <w:rFonts w:ascii="Times New Roman" w:hAnsi="Times New Roman"/>
+          </w:rPr>
+          <w:delText xml:space="preserve"> we will discuss </w:delText>
+        </w:r>
+      </w:del>
+      <w:r>
+        <w:rPr>
+          <w:rFonts w:ascii="Times New Roman" w:hAnsi="Times New Roman"/>
+        </w:rPr>
+        <w:t>a</w:t>
+      </w:r>
+      <w:r>
+        <w:rPr>
+          <w:rFonts w:ascii="Times New Roman" w:hAnsi="Times New Roman"/>
+        </w:rPr>
+        <w:t xml:space="preserve"> new approach to refactoring </w:t>
+      </w:r>
+      <w:r>
+        <w:rPr>
+          <w:rFonts w:ascii="Times New Roman" w:hAnsi="Times New Roman"/>
+        </w:rPr>
+        <w:t xml:space="preserve">data </w:t>
+      </w:r>
+      <w:r>
+        <w:rPr>
+          <w:rFonts w:ascii="Times New Roman" w:hAnsi="Times New Roman"/>
+        </w:rPr>
+        <w:t xml:space="preserve">that </w:t>
+      </w:r>
+      <w:r>
+        <w:rPr>
+          <w:rFonts w:ascii="Times New Roman" w:hAnsi="Times New Roman"/>
+        </w:rPr>
+        <w:t>can eliminate much of the current and future bottlenecks in knowledge discovery</w:t>
+      </w:r>
+      <w:ins w:id="87" w:author="Manish Parashar" w:date="2016-01-22T14:19:00Z">
+        <w:r>
+          <w:rPr>
+            <w:rFonts w:ascii="Times New Roman" w:hAnsi="Times New Roman"/>
+          </w:rPr>
+          <w:t xml:space="preserve">, </w:t>
+        </w:r>
+      </w:ins>
+      <w:del w:id="88" w:author="Manish Parashar" w:date="2016-01-22T14:19:00Z">
+        <w:r>
+          <w:rPr>
+            <w:rFonts w:ascii="Times New Roman" w:hAnsi="Times New Roman"/>
+          </w:rPr>
+          <w:delText>.</w:delText>
+        </w:r>
+      </w:del>
+      <w:del w:id="89" w:author="Manish Parashar" w:date="2016-01-23T19:00:00Z">
+        <w:r>
+          <w:rPr>
+            <w:rFonts w:ascii="Times New Roman" w:hAnsi="Times New Roman"/>
+          </w:rPr>
+          <w:delText xml:space="preserve"> </w:delText>
+        </w:r>
+      </w:del>
+      <w:moveFromRangeStart w:id="90" w:author="Manish Parashar" w:date="2016-01-22T14:19:00Z" w:name="move315091701"/>
+      <w:moveFrom w:id="91" w:author="Manish Parashar" w:date="2016-01-22T14:19:00Z">
+        <w:r>
+          <w:rPr>
+            <w:rFonts w:ascii="Times New Roman" w:hAnsi="Times New Roman"/>
+          </w:rPr>
+          <w:t xml:space="preserve">However, </w:t>
+        </w:r>
+        <w:r>
+          <w:rPr>
+            <w:rFonts w:ascii="Times New Roman" w:hAnsi="Times New Roman"/>
+          </w:rPr>
+          <w:t>th</w:t>
+        </w:r>
+        <w:r>
+          <w:rPr>
+            <w:rFonts w:ascii="Times New Roman" w:hAnsi="Times New Roman"/>
+          </w:rPr>
+          <w:t xml:space="preserve">is generates new challenges for both </w:t>
+        </w:r>
+        <w:r>
+          <w:rPr>
+            <w:rFonts w:ascii="Times New Roman" w:hAnsi="Times New Roman"/>
+          </w:rPr>
+          <w:t>applied mathematics and computer science computers.</w:t>
+        </w:r>
+        <w:del w:id="92" w:author="Manish Parashar" w:date="2016-01-22T14:19:00Z">
+          <w:r>
+            <w:rPr>
+              <w:rFonts w:ascii="Times New Roman" w:hAnsi="Times New Roman"/>
+            </w:rPr>
+            <w:delText xml:space="preserve"> </w:delText>
+          </w:r>
+        </w:del>
+      </w:moveFrom>
+      <w:moveFromRangeEnd w:id="90"/>
+      <w:del w:id="93" w:author="Manish Parashar" w:date="2016-01-22T14:19:00Z">
+        <w:r>
+          <w:rPr>
+            <w:rFonts w:ascii="Times New Roman" w:hAnsi="Times New Roman"/>
+          </w:rPr>
+          <w:delText>Finally,</w:delText>
+        </w:r>
+        <w:r>
+          <w:rPr>
+            <w:rFonts w:ascii="Times New Roman" w:hAnsi="Times New Roman"/>
+          </w:rPr>
+          <w:delText xml:space="preserve"> we will discuss </w:delText>
+        </w:r>
+      </w:del>
+      <w:r>
+        <w:rPr>
+          <w:rFonts w:ascii="Times New Roman" w:hAnsi="Times New Roman"/>
+        </w:rPr>
+        <w:t>the</w:t>
       </w:r>
       <w:r>
         <w:rPr>
@@ -706,7 +1835,13 @@
         <w:rPr>
           <w:rFonts w:ascii="Times New Roman" w:hAnsi="Times New Roman"/>
         </w:rPr>
-        <w:t>for eliminating</w:t>
+        <w:t xml:space="preserve">auditor </w:t>
+      </w:r>
+      <w:r>
+        <w:rPr>
+          <w:rFonts w:ascii="Times New Roman" w:hAnsi="Times New Roman"/>
+        </w:rPr>
+        <w:t>approach</w:t>
       </w:r>
       <w:r>
         <w:rPr>
@@ -718,160 +1853,56 @@
         <w:rPr>
           <w:rFonts w:ascii="Times New Roman" w:hAnsi="Times New Roman"/>
         </w:rPr>
-        <w:t>much of the current and future problems</w:t>
-      </w:r>
-      <w:r>
-        <w:rPr>
-          <w:rFonts w:ascii="Times New Roman" w:hAnsi="Times New Roman"/>
-        </w:rPr>
-        <w:t>,</w:t>
-      </w:r>
-      <w:r>
-        <w:rPr>
-          <w:rFonts w:ascii="Times New Roman" w:hAnsi="Times New Roman"/>
-        </w:rPr>
-        <w:t xml:space="preserve"> we will first give an illustrative example</w:t>
-      </w:r>
-      <w:r>
-        <w:rPr>
-          <w:rFonts w:ascii="Times New Roman" w:hAnsi="Times New Roman"/>
-        </w:rPr>
-        <w:t xml:space="preserve"> describing </w:t>
-      </w:r>
-      <w:r>
-        <w:rPr>
-          <w:rFonts w:ascii="Times New Roman" w:hAnsi="Times New Roman"/>
-        </w:rPr>
-        <w:t xml:space="preserve">the different </w:t>
-      </w:r>
-      <w:r>
-        <w:rPr>
-          <w:rFonts w:ascii="Times New Roman" w:hAnsi="Times New Roman"/>
-        </w:rPr>
-        <w:t xml:space="preserve">research concentration </w:t>
-      </w:r>
-      <w:r>
-        <w:rPr>
-          <w:rFonts w:ascii="Times New Roman" w:hAnsi="Times New Roman"/>
-        </w:rPr>
-        <w:t>areas.  Later</w:t>
-      </w:r>
-      <w:r>
-        <w:rPr>
-          <w:rFonts w:ascii="Times New Roman" w:hAnsi="Times New Roman"/>
-        </w:rPr>
-        <w:t>,</w:t>
-      </w:r>
-      <w:r>
-        <w:rPr>
-          <w:rFonts w:ascii="Times New Roman" w:hAnsi="Times New Roman"/>
-        </w:rPr>
-        <w:t xml:space="preserve"> we will discuss a</w:t>
-      </w:r>
-      <w:r>
-        <w:rPr>
-          <w:rFonts w:ascii="Times New Roman" w:hAnsi="Times New Roman"/>
-        </w:rPr>
-        <w:t xml:space="preserve"> new approach to refactoring </w:t>
-      </w:r>
-      <w:r>
-        <w:rPr>
-          <w:rFonts w:ascii="Times New Roman" w:hAnsi="Times New Roman"/>
-        </w:rPr>
-        <w:t xml:space="preserve">data </w:t>
-      </w:r>
-      <w:r>
-        <w:rPr>
-          <w:rFonts w:ascii="Times New Roman" w:hAnsi="Times New Roman"/>
-        </w:rPr>
-        <w:t xml:space="preserve">that </w:t>
-      </w:r>
-      <w:r>
-        <w:rPr>
-          <w:rFonts w:ascii="Times New Roman" w:hAnsi="Times New Roman"/>
-        </w:rPr>
-        <w:t>can eliminate much of the current and future bottlenecks in knowledge discovery</w:t>
-      </w:r>
-      <w:r>
-        <w:rPr>
-          <w:rFonts w:ascii="Times New Roman" w:hAnsi="Times New Roman"/>
-        </w:rPr>
-        <w:t xml:space="preserve">. However, </w:t>
-      </w:r>
-      <w:r>
-        <w:rPr>
-          <w:rFonts w:ascii="Times New Roman" w:hAnsi="Times New Roman"/>
-        </w:rPr>
-        <w:t>th</w:t>
-      </w:r>
-      <w:r>
-        <w:rPr>
-          <w:rFonts w:ascii="Times New Roman" w:hAnsi="Times New Roman"/>
-        </w:rPr>
-        <w:t xml:space="preserve">is generates new challenges for both </w:t>
-      </w:r>
-      <w:r>
-        <w:rPr>
-          <w:rFonts w:ascii="Times New Roman" w:hAnsi="Times New Roman"/>
-        </w:rPr>
-        <w:t xml:space="preserve">applied mathematics and computer science computers. </w:t>
-      </w:r>
-      <w:r>
-        <w:rPr>
-          <w:rFonts w:ascii="Times New Roman" w:hAnsi="Times New Roman"/>
-        </w:rPr>
-        <w:t>Finally,</w:t>
-      </w:r>
-      <w:r>
-        <w:rPr>
-          <w:rFonts w:ascii="Times New Roman" w:hAnsi="Times New Roman"/>
-        </w:rPr>
-        <w:t xml:space="preserve"> we will discuss the</w:t>
-      </w:r>
-      <w:r>
-        <w:rPr>
-          <w:rFonts w:ascii="Times New Roman" w:hAnsi="Times New Roman"/>
-        </w:rPr>
-        <w:t xml:space="preserve"> </w:t>
-      </w:r>
-      <w:r>
-        <w:rPr>
-          <w:rFonts w:ascii="Times New Roman" w:hAnsi="Times New Roman"/>
-        </w:rPr>
-        <w:t xml:space="preserve">auditor </w:t>
-      </w:r>
-      <w:r>
-        <w:rPr>
-          <w:rFonts w:ascii="Times New Roman" w:hAnsi="Times New Roman"/>
-        </w:rPr>
-        <w:t>approach</w:t>
-      </w:r>
-      <w:r>
-        <w:rPr>
-          <w:rFonts w:ascii="Times New Roman" w:hAnsi="Times New Roman"/>
-        </w:rPr>
-        <w:t xml:space="preserve"> </w:t>
-      </w:r>
-      <w:r>
-        <w:rPr>
-          <w:rFonts w:ascii="Times New Roman" w:hAnsi="Times New Roman"/>
-        </w:rPr>
-        <w:t xml:space="preserve">to help refactor the data and the additional </w:t>
-      </w:r>
-      <w:proofErr w:type="gramStart"/>
-      <w:r>
-        <w:rPr>
-          <w:rFonts w:ascii="Times New Roman" w:hAnsi="Times New Roman"/>
-        </w:rPr>
-        <w:t>meta</w:t>
-      </w:r>
-      <w:proofErr w:type="gramEnd"/>
-      <w:r>
-        <w:rPr>
-          <w:rFonts w:ascii="Times New Roman" w:hAnsi="Times New Roman"/>
-        </w:rPr>
-        <w:t xml:space="preserve"> challenges this creates for exascale storage systems.</w:t>
-      </w:r>
+        <w:t>to help refactor the data</w:t>
+      </w:r>
+      <w:del w:id="94" w:author="Manish Parashar" w:date="2016-01-22T14:20:00Z">
+        <w:r>
+          <w:rPr>
+            <w:rFonts w:ascii="Times New Roman" w:hAnsi="Times New Roman"/>
+          </w:rPr>
+          <w:delText xml:space="preserve"> and the additional meta challenges this creates for exascale storage systems</w:delText>
+        </w:r>
+      </w:del>
+      <w:ins w:id="95" w:author="Manish Parashar" w:date="2016-01-23T19:00:00Z">
+        <w:r>
+          <w:rPr>
+            <w:rFonts w:ascii="Times New Roman" w:hAnsi="Times New Roman"/>
+          </w:rPr>
+          <w:t xml:space="preserve">, as well as the systems solutions required to manage the data lifecycles at </w:t>
+        </w:r>
+      </w:ins>
+      <w:ins w:id="96" w:author="Manish Parashar" w:date="2016-01-23T19:01:00Z">
+        <w:r>
+          <w:rPr>
+            <w:rFonts w:ascii="Times New Roman" w:hAnsi="Times New Roman"/>
+          </w:rPr>
+          <w:t>extreme</w:t>
+        </w:r>
+      </w:ins>
+      <w:ins w:id="97" w:author="Manish Parashar" w:date="2016-01-23T19:00:00Z">
+        <w:r>
+          <w:rPr>
+            <w:rFonts w:ascii="Times New Roman" w:hAnsi="Times New Roman"/>
+          </w:rPr>
+          <w:t xml:space="preserve"> </w:t>
+        </w:r>
+      </w:ins>
+      <w:ins w:id="98" w:author="Manish Parashar" w:date="2016-01-23T19:01:00Z">
+        <w:r>
+          <w:rPr>
+            <w:rFonts w:ascii="Times New Roman" w:hAnsi="Times New Roman"/>
+          </w:rPr>
+          <w:t xml:space="preserve">scales. </w:t>
+        </w:r>
+      </w:ins>
+      <w:del w:id="99" w:author="Manish Parashar" w:date="2016-01-23T19:00:00Z">
+        <w:r>
+          <w:rPr>
+            <w:rFonts w:ascii="Times New Roman" w:hAnsi="Times New Roman"/>
+          </w:rPr>
+          <w:delText>.</w:delText>
+        </w:r>
+      </w:del>
     </w:p>
     <w:p>
       <w:pPr>
@@ -1029,7 +2060,14 @@
         <w:rPr>
           <w:rFonts w:ascii="Times New Roman" w:hAnsi="Times New Roman"/>
         </w:rPr>
-        <w:t>amount of information would be saved. Due to physical resource limitations,</w:t>
+        <w:t xml:space="preserve">amount of information would </w:t>
+      </w:r>
+      <w:r>
+        <w:rPr>
+          <w:rFonts w:ascii="Times New Roman" w:hAnsi="Times New Roman"/>
+        </w:rPr>
+        <w:lastRenderedPageBreak/>
+        <w:t>be saved. Due to physical resource limitations,</w:t>
       </w:r>
       <w:r>
         <w:rPr>
@@ -1065,14 +2103,7 @@
         <w:rPr>
           <w:rFonts w:ascii="Times New Roman" w:hAnsi="Times New Roman"/>
         </w:rPr>
-        <w:t xml:space="preserve">when the time to write and read, together with the financial </w:t>
-      </w:r>
-      <w:r>
-        <w:rPr>
-          <w:rFonts w:ascii="Times New Roman" w:hAnsi="Times New Roman"/>
-        </w:rPr>
-        <w:lastRenderedPageBreak/>
-        <w:t>cost to archive</w:t>
+        <w:t>when the time to write and read, together with the financial cost to archive</w:t>
       </w:r>
       <w:r>
         <w:rPr>
@@ -1344,8 +2375,24 @@
         <w:rPr>
           <w:rFonts w:ascii="Times New Roman" w:hAnsi="Times New Roman"/>
         </w:rPr>
-        <w:t xml:space="preserve"> First, the users and developers of the application data can, without a great loss of encoded knowledge, reduce the size of data that needs to be stored. Second, data storage must be managed with input from the users to correctly decide the target of storage operations. Third, shared resources must be managed in a way that provides sufficient performance to all applications without encumbering the applications with high variability in performance. These insights drive our work.</w:t>
-      </w:r>
+        <w:t xml:space="preserve"> First, the users and developers of the application data can, without a great loss of encoded knowledge, reduce the size of data that needs to be stored. Second, data storage must be managed with input from the users to correctly decide the target of storage operations. Third, shared resources must be managed in a way that provides sufficient performance to all applications without encumbering the applications with high variability in performance. These insights drive </w:t>
+      </w:r>
+      <w:ins w:id="100" w:author="Manish Parashar" w:date="2016-01-22T14:22:00Z">
+        <w:r>
+          <w:rPr>
+            <w:rFonts w:ascii="Times New Roman" w:hAnsi="Times New Roman"/>
+          </w:rPr>
+          <w:t xml:space="preserve">the SIRIUS project and its research components. </w:t>
+        </w:r>
+      </w:ins>
+      <w:del w:id="101" w:author="Manish Parashar" w:date="2016-01-22T14:22:00Z">
+        <w:r>
+          <w:rPr>
+            <w:rFonts w:ascii="Times New Roman" w:hAnsi="Times New Roman"/>
+          </w:rPr>
+          <w:delText>our work.</w:delText>
+        </w:r>
+      </w:del>
     </w:p>
     <w:p>
       <w:pPr>
@@ -1356,12 +2403,39 @@
           <w:lang w:val="en-US"/>
         </w:rPr>
       </w:pPr>
+      <w:del w:id="102" w:author="Manish Parashar" w:date="2016-01-22T14:22:00Z">
+        <w:r>
+          <w:rPr>
+            <w:rFonts w:ascii="Times New Roman" w:hAnsi="Times New Roman"/>
+            <w:lang w:val="en-US"/>
+          </w:rPr>
+          <w:delText xml:space="preserve">Two </w:delText>
+        </w:r>
+      </w:del>
+      <w:ins w:id="103" w:author="Manish Parashar" w:date="2016-01-22T14:22:00Z">
+        <w:r>
+          <w:rPr>
+            <w:rFonts w:ascii="Times New Roman" w:hAnsi="Times New Roman"/>
+            <w:lang w:val="en-US"/>
+          </w:rPr>
+          <w:t>G</w:t>
+        </w:r>
+      </w:ins>
+      <w:del w:id="104" w:author="Manish Parashar" w:date="2016-01-22T14:22:00Z">
+        <w:r>
+          <w:rPr>
+            <w:rFonts w:ascii="Times New Roman" w:hAnsi="Times New Roman"/>
+            <w:lang w:val="en-US"/>
+          </w:rPr>
+          <w:delText>g</w:delText>
+        </w:r>
+      </w:del>
       <w:r>
         <w:rPr>
           <w:rFonts w:ascii="Times New Roman" w:hAnsi="Times New Roman"/>
           <w:lang w:val="en-US"/>
         </w:rPr>
-        <w:t xml:space="preserve">Two guiding principles of </w:t>
+        <w:t xml:space="preserve">uiding principles of </w:t>
       </w:r>
       <w:r>
         <w:rPr>
@@ -1447,7 +2521,15 @@
           <w:rFonts w:ascii="Times New Roman" w:hAnsi="Times New Roman"/>
           <w:lang w:eastAsia="x-none"/>
         </w:rPr>
-        <w:t xml:space="preserve"> enable exascale science by prioritizing and understanding </w:t>
+        <w:t xml:space="preserve"> enable exascale </w:t>
+      </w:r>
+      <w:r>
+        <w:rPr>
+          <w:rFonts w:ascii="Times New Roman" w:hAnsi="Times New Roman"/>
+          <w:lang w:eastAsia="x-none"/>
+        </w:rPr>
+        <w:lastRenderedPageBreak/>
+        <w:t xml:space="preserve">science by prioritizing and understanding </w:t>
       </w:r>
       <w:r>
         <w:rPr>
@@ -1475,7 +2557,82 @@
           <w:rFonts w:ascii="Times New Roman" w:hAnsi="Times New Roman"/>
           <w:lang w:eastAsia="x-none"/>
         </w:rPr>
-        <w:t>. We are ultimately guiding by our two basic principles:</w:t>
+        <w:t xml:space="preserve">. </w:t>
+      </w:r>
+      <w:del w:id="105" w:author="Manish Parashar" w:date="2016-01-22T14:23:00Z">
+        <w:r>
+          <w:rPr>
+            <w:rFonts w:ascii="Times New Roman" w:hAnsi="Times New Roman"/>
+            <w:lang w:eastAsia="x-none"/>
+          </w:rPr>
+          <w:delText xml:space="preserve">We </w:delText>
+        </w:r>
+      </w:del>
+      <w:ins w:id="106" w:author="Manish Parashar" w:date="2016-01-22T14:23:00Z">
+        <w:r>
+          <w:rPr>
+            <w:rFonts w:ascii="Times New Roman" w:hAnsi="Times New Roman"/>
+            <w:lang w:eastAsia="x-none"/>
+          </w:rPr>
+          <w:t xml:space="preserve">The SIRIUS project is </w:t>
+        </w:r>
+      </w:ins>
+      <w:del w:id="107" w:author="Manish Parashar" w:date="2016-01-22T14:23:00Z">
+        <w:r>
+          <w:rPr>
+            <w:rFonts w:ascii="Times New Roman" w:hAnsi="Times New Roman"/>
+            <w:lang w:eastAsia="x-none"/>
+          </w:rPr>
+          <w:delText xml:space="preserve">are </w:delText>
+        </w:r>
+      </w:del>
+      <w:r>
+        <w:rPr>
+          <w:rFonts w:ascii="Times New Roman" w:hAnsi="Times New Roman"/>
+          <w:lang w:eastAsia="x-none"/>
+        </w:rPr>
+        <w:t>ultimately guid</w:t>
+      </w:r>
+      <w:ins w:id="108" w:author="Manish Parashar" w:date="2016-01-22T14:23:00Z">
+        <w:r>
+          <w:rPr>
+            <w:rFonts w:ascii="Times New Roman" w:hAnsi="Times New Roman"/>
+            <w:lang w:eastAsia="x-none"/>
+          </w:rPr>
+          <w:t>ed</w:t>
+        </w:r>
+      </w:ins>
+      <w:del w:id="109" w:author="Manish Parashar" w:date="2016-01-22T14:23:00Z">
+        <w:r>
+          <w:rPr>
+            <w:rFonts w:ascii="Times New Roman" w:hAnsi="Times New Roman"/>
+            <w:lang w:eastAsia="x-none"/>
+          </w:rPr>
+          <w:delText>ing</w:delText>
+        </w:r>
+      </w:del>
+      <w:r>
+        <w:rPr>
+          <w:rFonts w:ascii="Times New Roman" w:hAnsi="Times New Roman"/>
+          <w:lang w:eastAsia="x-none"/>
+        </w:rPr>
+        <w:t xml:space="preserve"> by </w:t>
+      </w:r>
+      <w:del w:id="110" w:author="Manish Parashar" w:date="2016-01-22T14:23:00Z">
+        <w:r>
+          <w:rPr>
+            <w:rFonts w:ascii="Times New Roman" w:hAnsi="Times New Roman"/>
+            <w:lang w:eastAsia="x-none"/>
+          </w:rPr>
+          <w:delText xml:space="preserve">our </w:delText>
+        </w:r>
+      </w:del>
+      <w:r>
+        <w:rPr>
+          <w:rFonts w:ascii="Times New Roman" w:hAnsi="Times New Roman"/>
+          <w:lang w:eastAsia="x-none"/>
+        </w:rPr>
+        <w:t>two basic principles:</w:t>
       </w:r>
     </w:p>
     <w:p>
@@ -1491,7 +2648,6 @@
           <w:u w:val="single"/>
           <w:lang w:eastAsia="x-none"/>
         </w:rPr>
-        <w:lastRenderedPageBreak/>
         <w:t>Principle 1</w:t>
       </w:r>
       <w:r>
@@ -1660,28 +2816,160 @@
           <w:rFonts w:ascii="Times New Roman" w:hAnsi="Times New Roman"/>
           <w:lang w:eastAsia="x-none"/>
         </w:rPr>
-        <w:t xml:space="preserve"> on the exascale systems. Without predictable performance, runs be slowed down because of shared resource contention</w:t>
-      </w:r>
-      <w:r>
-        <w:rPr>
-          <w:rFonts w:ascii="Times New Roman" w:hAnsi="Times New Roman"/>
-          <w:lang w:eastAsia="x-none"/>
-        </w:rPr>
-        <w:t xml:space="preserve"> and </w:t>
-      </w:r>
-      <w:r>
-        <w:rPr>
-          <w:rFonts w:ascii="Times New Roman" w:hAnsi="Times New Roman"/>
-          <w:lang w:eastAsia="x-none"/>
-        </w:rPr>
-        <w:t>it affects key science decisions, e.g., how much data reduction should be performed.</w:t>
-      </w:r>
-      <w:r>
-        <w:rPr>
-          <w:rFonts w:ascii="Times New Roman" w:hAnsi="Times New Roman"/>
-          <w:lang w:eastAsia="x-none"/>
-        </w:rPr>
-        <w:t xml:space="preserve"> To have confidence sufficient output time is available, a conservative estimate, rather than nearly accurate, must be used.</w:t>
+        <w:t xml:space="preserve"> on the exascale systems. Without predictable performance, runs </w:t>
+      </w:r>
+      <w:ins w:id="111" w:author="Manish Parashar" w:date="2016-01-22T14:26:00Z">
+        <w:r>
+          <w:rPr>
+            <w:rFonts w:ascii="Times New Roman" w:hAnsi="Times New Roman"/>
+            <w:lang w:eastAsia="x-none"/>
+          </w:rPr>
+          <w:t xml:space="preserve">may </w:t>
+        </w:r>
+      </w:ins>
+      <w:r>
+        <w:rPr>
+          <w:rFonts w:ascii="Times New Roman" w:hAnsi="Times New Roman"/>
+          <w:lang w:eastAsia="x-none"/>
+        </w:rPr>
+        <w:t>be slowed down because of shared resource contention</w:t>
+      </w:r>
+      <w:ins w:id="112" w:author="Manish Parashar" w:date="2016-01-22T14:26:00Z">
+        <w:r>
+          <w:rPr>
+            <w:rFonts w:ascii="Times New Roman" w:hAnsi="Times New Roman"/>
+            <w:lang w:eastAsia="x-none"/>
+          </w:rPr>
+          <w:t>,</w:t>
+        </w:r>
+      </w:ins>
+      <w:r>
+        <w:rPr>
+          <w:rFonts w:ascii="Times New Roman" w:hAnsi="Times New Roman"/>
+          <w:lang w:eastAsia="x-none"/>
+        </w:rPr>
+        <w:t xml:space="preserve"> </w:t>
+      </w:r>
+      <w:del w:id="113" w:author="Manish Parashar" w:date="2016-01-22T14:26:00Z">
+        <w:r>
+          <w:rPr>
+            <w:rFonts w:ascii="Times New Roman" w:hAnsi="Times New Roman"/>
+            <w:lang w:eastAsia="x-none"/>
+          </w:rPr>
+          <w:delText xml:space="preserve">and </w:delText>
+        </w:r>
+        <w:r>
+          <w:rPr>
+            <w:rFonts w:ascii="Times New Roman" w:hAnsi="Times New Roman"/>
+            <w:lang w:eastAsia="x-none"/>
+          </w:rPr>
+          <w:delText>i</w:delText>
+        </w:r>
+      </w:del>
+      <w:ins w:id="114" w:author="Manish Parashar" w:date="2016-01-22T14:26:00Z">
+        <w:r>
+          <w:rPr>
+            <w:rFonts w:ascii="Times New Roman" w:hAnsi="Times New Roman"/>
+            <w:lang w:eastAsia="x-none"/>
+          </w:rPr>
+          <w:t>which can</w:t>
+        </w:r>
+      </w:ins>
+      <w:del w:id="115" w:author="Manish Parashar" w:date="2016-01-22T14:26:00Z">
+        <w:r>
+          <w:rPr>
+            <w:rFonts w:ascii="Times New Roman" w:hAnsi="Times New Roman"/>
+            <w:lang w:eastAsia="x-none"/>
+          </w:rPr>
+          <w:delText>t</w:delText>
+        </w:r>
+      </w:del>
+      <w:r>
+        <w:rPr>
+          <w:rFonts w:ascii="Times New Roman" w:hAnsi="Times New Roman"/>
+          <w:lang w:eastAsia="x-none"/>
+        </w:rPr>
+        <w:t xml:space="preserve"> affect</w:t>
+      </w:r>
+      <w:del w:id="116" w:author="Manish Parashar" w:date="2016-01-22T14:26:00Z">
+        <w:r>
+          <w:rPr>
+            <w:rFonts w:ascii="Times New Roman" w:hAnsi="Times New Roman"/>
+            <w:lang w:eastAsia="x-none"/>
+          </w:rPr>
+          <w:delText>s</w:delText>
+        </w:r>
+      </w:del>
+      <w:r>
+        <w:rPr>
+          <w:rFonts w:ascii="Times New Roman" w:hAnsi="Times New Roman"/>
+          <w:lang w:eastAsia="x-none"/>
+        </w:rPr>
+        <w:t xml:space="preserve"> key science decisions, e.g., how much data reduction should be performed.</w:t>
+      </w:r>
+      <w:r>
+        <w:rPr>
+          <w:rFonts w:ascii="Times New Roman" w:hAnsi="Times New Roman"/>
+          <w:lang w:eastAsia="x-none"/>
+        </w:rPr>
+        <w:t xml:space="preserve"> To have </w:t>
+      </w:r>
+      <w:ins w:id="117" w:author="Manish Parashar" w:date="2016-01-22T14:28:00Z">
+        <w:r>
+          <w:rPr>
+            <w:rFonts w:ascii="Times New Roman" w:hAnsi="Times New Roman"/>
+            <w:lang w:eastAsia="x-none"/>
+          </w:rPr>
+          <w:t xml:space="preserve">some </w:t>
+        </w:r>
+      </w:ins>
+      <w:r>
+        <w:rPr>
+          <w:rFonts w:ascii="Times New Roman" w:hAnsi="Times New Roman"/>
+          <w:lang w:eastAsia="x-none"/>
+        </w:rPr>
+        <w:t xml:space="preserve">confidence </w:t>
+      </w:r>
+      <w:ins w:id="118" w:author="Manish Parashar" w:date="2016-01-22T14:28:00Z">
+        <w:r>
+          <w:rPr>
+            <w:rFonts w:ascii="Times New Roman" w:hAnsi="Times New Roman"/>
+            <w:lang w:eastAsia="x-none"/>
+          </w:rPr>
+          <w:t xml:space="preserve">that </w:t>
+        </w:r>
+      </w:ins>
+      <w:r>
+        <w:rPr>
+          <w:rFonts w:ascii="Times New Roman" w:hAnsi="Times New Roman"/>
+          <w:lang w:eastAsia="x-none"/>
+        </w:rPr>
+        <w:t xml:space="preserve">sufficient output time is available, a conservative estimate, rather than nearly accurate, </w:t>
+      </w:r>
+      <w:del w:id="119" w:author="Manish Parashar" w:date="2016-01-22T14:28:00Z">
+        <w:r>
+          <w:rPr>
+            <w:rFonts w:ascii="Times New Roman" w:hAnsi="Times New Roman"/>
+            <w:lang w:eastAsia="x-none"/>
+          </w:rPr>
+          <w:delText xml:space="preserve">must </w:delText>
+        </w:r>
+      </w:del>
+      <w:ins w:id="120" w:author="Manish Parashar" w:date="2016-01-22T14:28:00Z">
+        <w:r>
+          <w:rPr>
+            <w:rFonts w:ascii="Times New Roman" w:hAnsi="Times New Roman"/>
+            <w:lang w:eastAsia="x-none"/>
+          </w:rPr>
+          <w:t xml:space="preserve">can </w:t>
+        </w:r>
+      </w:ins>
+      <w:r>
+        <w:rPr>
+          <w:rFonts w:ascii="Times New Roman" w:hAnsi="Times New Roman"/>
+          <w:lang w:eastAsia="x-none"/>
+        </w:rPr>
+        <w:t>be used.</w:t>
       </w:r>
     </w:p>
     <w:p>
@@ -1768,6 +3056,15 @@
         </w:rPr>
         <w:t xml:space="preserve"> </w:t>
       </w:r>
+      <w:ins w:id="121" w:author="Manish Parashar" w:date="2016-01-22T14:30:00Z">
+        <w:r>
+          <w:rPr>
+            <w:rFonts w:ascii="Times New Roman" w:hAnsi="Times New Roman"/>
+            <w:lang w:eastAsia="x-none"/>
+          </w:rPr>
+          <w:t xml:space="preserve">autonomic </w:t>
+        </w:r>
+      </w:ins>
       <w:r>
         <w:rPr>
           <w:rFonts w:ascii="Times New Roman" w:hAnsi="Times New Roman"/>
@@ -2000,7 +3297,39 @@
           <w:rFonts w:ascii="Times New Roman" w:hAnsi="Times New Roman"/>
           <w:lang w:eastAsia="x-none"/>
         </w:rPr>
-        <w:t xml:space="preserve">The classical workflow where the entire dataset is written to storage for later analysis will no longer be viable in exascale simply because the amount of generated data will be too large due to capacity and performance </w:t>
+        <w:t xml:space="preserve">The classical workflow where the entire dataset is written to storage for later analysis will no longer be viable </w:t>
+      </w:r>
+      <w:del w:id="122" w:author="Manish Parashar" w:date="2016-01-22T14:31:00Z">
+        <w:r>
+          <w:rPr>
+            <w:rFonts w:ascii="Times New Roman" w:hAnsi="Times New Roman"/>
+            <w:lang w:eastAsia="x-none"/>
+          </w:rPr>
+          <w:delText xml:space="preserve">in </w:delText>
+        </w:r>
+      </w:del>
+      <w:ins w:id="123" w:author="Manish Parashar" w:date="2016-01-22T14:31:00Z">
+        <w:r>
+          <w:rPr>
+            <w:rFonts w:ascii="Times New Roman" w:hAnsi="Times New Roman"/>
+            <w:lang w:eastAsia="x-none"/>
+          </w:rPr>
+          <w:t>at</w:t>
+        </w:r>
+        <w:r>
+          <w:rPr>
+            <w:rFonts w:ascii="Times New Roman" w:hAnsi="Times New Roman"/>
+            <w:lang w:eastAsia="x-none"/>
+          </w:rPr>
+          <w:t xml:space="preserve"> </w:t>
+        </w:r>
+      </w:ins>
+      <w:r>
+        <w:rPr>
+          <w:rFonts w:ascii="Times New Roman" w:hAnsi="Times New Roman"/>
+          <w:lang w:eastAsia="x-none"/>
+        </w:rPr>
+        <w:t xml:space="preserve">exascale simply because the amount of generated data will be too large due to capacity and performance </w:t>
       </w:r>
       <w:r>
         <w:rPr>
@@ -2173,7 +3502,72 @@
           <w:rFonts w:ascii="Times New Roman" w:hAnsi="Times New Roman"/>
           <w:lang w:eastAsia="x-none"/>
         </w:rPr>
-        <w:t xml:space="preserve">so that minimally, the most science relevant data can be available for subsequent analysis. This allows the science to be done even when the storage is busy </w:t>
+        <w:t xml:space="preserve">so that minimally, the most science relevant data can be available for subsequent analysis. This allows </w:t>
+      </w:r>
+      <w:del w:id="124" w:author="Manish Parashar" w:date="2016-01-23T17:06:00Z">
+        <w:r>
+          <w:rPr>
+            <w:rFonts w:ascii="Times New Roman" w:hAnsi="Times New Roman"/>
+            <w:lang w:eastAsia="x-none"/>
+          </w:rPr>
+          <w:delText xml:space="preserve">the </w:delText>
+        </w:r>
+      </w:del>
+      <w:r>
+        <w:rPr>
+          <w:rFonts w:ascii="Times New Roman" w:hAnsi="Times New Roman"/>
+          <w:lang w:eastAsia="x-none"/>
+        </w:rPr>
+        <w:t xml:space="preserve">science </w:t>
+      </w:r>
+      <w:ins w:id="125" w:author="Manish Parashar" w:date="2016-01-23T17:06:00Z">
+        <w:r>
+          <w:rPr>
+            <w:rFonts w:ascii="Times New Roman" w:hAnsi="Times New Roman"/>
+            <w:lang w:eastAsia="x-none"/>
+          </w:rPr>
+          <w:t xml:space="preserve">goals </w:t>
+        </w:r>
+      </w:ins>
+      <w:r>
+        <w:rPr>
+          <w:rFonts w:ascii="Times New Roman" w:hAnsi="Times New Roman"/>
+          <w:lang w:eastAsia="x-none"/>
+        </w:rPr>
+        <w:t xml:space="preserve">to be </w:t>
+      </w:r>
+      <w:del w:id="126" w:author="Manish Parashar" w:date="2016-01-23T17:06:00Z">
+        <w:r>
+          <w:rPr>
+            <w:rFonts w:ascii="Times New Roman" w:hAnsi="Times New Roman"/>
+            <w:lang w:eastAsia="x-none"/>
+          </w:rPr>
+          <w:lastRenderedPageBreak/>
+          <w:delText xml:space="preserve">done </w:delText>
+        </w:r>
+      </w:del>
+      <w:ins w:id="127" w:author="Manish Parashar" w:date="2016-01-23T17:06:00Z">
+        <w:r>
+          <w:rPr>
+            <w:rFonts w:ascii="Times New Roman" w:hAnsi="Times New Roman"/>
+            <w:lang w:eastAsia="x-none"/>
+          </w:rPr>
+          <w:t>accomplished</w:t>
+        </w:r>
+        <w:r>
+          <w:rPr>
+            <w:rFonts w:ascii="Times New Roman" w:hAnsi="Times New Roman"/>
+            <w:lang w:eastAsia="x-none"/>
+          </w:rPr>
+          <w:t xml:space="preserve"> </w:t>
+        </w:r>
+      </w:ins>
+      <w:r>
+        <w:rPr>
+          <w:rFonts w:ascii="Times New Roman" w:hAnsi="Times New Roman"/>
+          <w:lang w:eastAsia="x-none"/>
+        </w:rPr>
+        <w:t xml:space="preserve">even when the storage is busy </w:t>
       </w:r>
       <w:r>
         <w:rPr>
@@ -2222,15 +3616,7 @@
           <w:rFonts w:ascii="Times New Roman" w:hAnsi="Times New Roman"/>
           <w:lang w:eastAsia="x-none"/>
         </w:rPr>
-        <w:t xml:space="preserve">includes data </w:t>
-      </w:r>
-      <w:r>
-        <w:rPr>
-          <w:rFonts w:ascii="Times New Roman" w:hAnsi="Times New Roman"/>
-          <w:lang w:eastAsia="x-none"/>
-        </w:rPr>
-        <w:lastRenderedPageBreak/>
-        <w:t>re-organization and reductions.</w:t>
+        <w:t>includes data re-organization and reductions.</w:t>
       </w:r>
       <w:r>
         <w:rPr>
@@ -2323,35 +3709,76 @@
           <w:rFonts w:ascii="Times New Roman" w:hAnsi="Times New Roman"/>
           <w:lang w:eastAsia="x-none"/>
         </w:rPr>
-        <w:t>One research challenge for</w:t>
-      </w:r>
-      <w:r>
-        <w:rPr>
-          <w:rFonts w:ascii="Times New Roman" w:hAnsi="Times New Roman"/>
-          <w:lang w:eastAsia="x-none"/>
-        </w:rPr>
-        <w:t xml:space="preserve"> refactor</w:t>
-      </w:r>
-      <w:r>
-        <w:rPr>
-          <w:rFonts w:ascii="Times New Roman" w:hAnsi="Times New Roman"/>
-          <w:lang w:eastAsia="x-none"/>
-        </w:rPr>
-        <w:t>ing</w:t>
-      </w:r>
-      <w:r>
-        <w:rPr>
-          <w:rFonts w:ascii="Times New Roman" w:hAnsi="Times New Roman"/>
-          <w:lang w:eastAsia="x-none"/>
-        </w:rPr>
-        <w:t xml:space="preserve"> d</w:t>
-      </w:r>
-      <w:r>
-        <w:rPr>
-          <w:rFonts w:ascii="Times New Roman" w:hAnsi="Times New Roman"/>
-          <w:lang w:eastAsia="x-none"/>
-        </w:rPr>
-        <w:t>ata effectively and efficiently</w:t>
+        <w:t xml:space="preserve">One research challenge </w:t>
+      </w:r>
+      <w:del w:id="128" w:author="Manish Parashar" w:date="2016-01-23T17:13:00Z">
+        <w:r>
+          <w:rPr>
+            <w:rFonts w:ascii="Times New Roman" w:hAnsi="Times New Roman"/>
+            <w:lang w:eastAsia="x-none"/>
+          </w:rPr>
+          <w:delText>for</w:delText>
+        </w:r>
+        <w:r>
+          <w:rPr>
+            <w:rFonts w:ascii="Times New Roman" w:hAnsi="Times New Roman"/>
+            <w:lang w:eastAsia="x-none"/>
+          </w:rPr>
+          <w:delText xml:space="preserve"> </w:delText>
+        </w:r>
+      </w:del>
+      <w:ins w:id="129" w:author="Manish Parashar" w:date="2016-01-23T17:13:00Z">
+        <w:r>
+          <w:rPr>
+            <w:rFonts w:ascii="Times New Roman" w:hAnsi="Times New Roman"/>
+            <w:lang w:eastAsia="x-none"/>
+          </w:rPr>
+          <w:t>in</w:t>
+        </w:r>
+        <w:r>
+          <w:rPr>
+            <w:rFonts w:ascii="Times New Roman" w:hAnsi="Times New Roman"/>
+            <w:lang w:eastAsia="x-none"/>
+          </w:rPr>
+          <w:t xml:space="preserve"> </w:t>
+        </w:r>
+      </w:ins>
+      <w:del w:id="130" w:author="Manish Parashar" w:date="2016-01-23T17:18:00Z">
+        <w:r>
+          <w:rPr>
+            <w:rFonts w:ascii="Times New Roman" w:hAnsi="Times New Roman"/>
+            <w:lang w:eastAsia="x-none"/>
+          </w:rPr>
+          <w:delText>refactor</w:delText>
+        </w:r>
+        <w:r>
+          <w:rPr>
+            <w:rFonts w:ascii="Times New Roman" w:hAnsi="Times New Roman"/>
+            <w:lang w:eastAsia="x-none"/>
+          </w:rPr>
+          <w:delText>ing</w:delText>
+        </w:r>
+        <w:r>
+          <w:rPr>
+            <w:rFonts w:ascii="Times New Roman" w:hAnsi="Times New Roman"/>
+            <w:lang w:eastAsia="x-none"/>
+          </w:rPr>
+          <w:delText xml:space="preserve"> d</w:delText>
+        </w:r>
+        <w:r>
+          <w:rPr>
+            <w:rFonts w:ascii="Times New Roman" w:hAnsi="Times New Roman"/>
+            <w:lang w:eastAsia="x-none"/>
+          </w:rPr>
+          <w:delText xml:space="preserve">ata </w:delText>
+        </w:r>
+      </w:del>
+      <w:r>
+        <w:rPr>
+          <w:rFonts w:ascii="Times New Roman" w:hAnsi="Times New Roman"/>
+          <w:lang w:eastAsia="x-none"/>
+        </w:rPr>
+        <w:t>effectively and efficiently</w:t>
       </w:r>
       <w:r>
         <w:rPr>
@@ -2360,6 +3787,345 @@
         </w:rPr>
         <w:t xml:space="preserve"> </w:t>
       </w:r>
+      <w:ins w:id="131" w:author="Manish Parashar" w:date="2016-01-23T17:19:00Z">
+        <w:r>
+          <w:rPr>
+            <w:rFonts w:ascii="Times New Roman" w:hAnsi="Times New Roman"/>
+            <w:lang w:eastAsia="x-none"/>
+          </w:rPr>
+          <w:t>refactor</w:t>
+        </w:r>
+        <w:r>
+          <w:rPr>
+            <w:rFonts w:ascii="Times New Roman" w:hAnsi="Times New Roman"/>
+            <w:lang w:eastAsia="x-none"/>
+          </w:rPr>
+          <w:t>ing</w:t>
+        </w:r>
+        <w:r>
+          <w:rPr>
+            <w:rFonts w:ascii="Times New Roman" w:hAnsi="Times New Roman"/>
+            <w:lang w:eastAsia="x-none"/>
+          </w:rPr>
+          <w:t xml:space="preserve"> d</w:t>
+        </w:r>
+        <w:r>
+          <w:rPr>
+            <w:rFonts w:ascii="Times New Roman" w:hAnsi="Times New Roman"/>
+            <w:lang w:eastAsia="x-none"/>
+          </w:rPr>
+          <w:t xml:space="preserve">ata </w:t>
+        </w:r>
+      </w:ins>
+      <w:proofErr w:type="gramStart"/>
+      <w:r>
+        <w:rPr>
+          <w:rFonts w:ascii="Times New Roman" w:hAnsi="Times New Roman"/>
+          <w:lang w:eastAsia="x-none"/>
+        </w:rPr>
+        <w:t>is</w:t>
+      </w:r>
+      <w:ins w:id="132" w:author="Manish Parashar" w:date="2016-01-23T17:18:00Z">
+        <w:r>
+          <w:rPr>
+            <w:rFonts w:ascii="Times New Roman" w:hAnsi="Times New Roman"/>
+            <w:lang w:eastAsia="x-none"/>
+          </w:rPr>
+          <w:t xml:space="preserve"> </w:t>
+        </w:r>
+      </w:ins>
+      <w:del w:id="133" w:author="Manish Parashar" w:date="2016-01-23T17:18:00Z">
+        <w:r>
+          <w:rPr>
+            <w:rFonts w:ascii="Times New Roman" w:hAnsi="Times New Roman"/>
+            <w:lang w:eastAsia="x-none"/>
+          </w:rPr>
+          <w:delText xml:space="preserve"> </w:delText>
+        </w:r>
+        <w:r>
+          <w:rPr>
+            <w:rFonts w:ascii="Times New Roman" w:hAnsi="Times New Roman"/>
+            <w:lang w:eastAsia="x-none"/>
+          </w:rPr>
+          <w:delText xml:space="preserve">to </w:delText>
+        </w:r>
+      </w:del>
+      <w:ins w:id="134" w:author="Manish Parashar" w:date="2016-01-23T17:18:00Z">
+        <w:r>
+          <w:rPr>
+            <w:rFonts w:ascii="Times New Roman" w:hAnsi="Times New Roman"/>
+            <w:lang w:eastAsia="x-none"/>
+          </w:rPr>
+          <w:t>understanding</w:t>
+        </w:r>
+        <w:proofErr w:type="gramEnd"/>
+        <w:r>
+          <w:rPr>
+            <w:rFonts w:ascii="Times New Roman" w:hAnsi="Times New Roman"/>
+            <w:lang w:eastAsia="x-none"/>
+          </w:rPr>
+          <w:t xml:space="preserve"> </w:t>
+        </w:r>
+      </w:ins>
+      <w:del w:id="135" w:author="Manish Parashar" w:date="2016-01-23T17:18:00Z">
+        <w:r>
+          <w:rPr>
+            <w:rFonts w:ascii="Times New Roman" w:hAnsi="Times New Roman"/>
+            <w:lang w:eastAsia="x-none"/>
+          </w:rPr>
+          <w:delText>understand</w:delText>
+        </w:r>
+        <w:r>
+          <w:rPr>
+            <w:rFonts w:ascii="Times New Roman" w:hAnsi="Times New Roman"/>
+            <w:lang w:eastAsia="x-none"/>
+          </w:rPr>
+          <w:delText xml:space="preserve"> </w:delText>
+        </w:r>
+      </w:del>
+      <w:r>
+        <w:rPr>
+          <w:rFonts w:ascii="Times New Roman" w:hAnsi="Times New Roman"/>
+          <w:lang w:eastAsia="x-none"/>
+        </w:rPr>
+        <w:t xml:space="preserve">when the time and resources required </w:t>
+      </w:r>
+      <w:ins w:id="136" w:author="Manish Parashar" w:date="2016-01-23T17:18:00Z">
+        <w:r>
+          <w:rPr>
+            <w:rFonts w:ascii="Times New Roman" w:hAnsi="Times New Roman"/>
+            <w:lang w:eastAsia="x-none"/>
+          </w:rPr>
+          <w:t xml:space="preserve">to </w:t>
+        </w:r>
+      </w:ins>
+      <w:r>
+        <w:rPr>
+          <w:rFonts w:ascii="Times New Roman" w:hAnsi="Times New Roman"/>
+          <w:lang w:eastAsia="x-none"/>
+        </w:rPr>
+        <w:t>identify</w:t>
+      </w:r>
+      <w:del w:id="137" w:author="Manish Parashar" w:date="2016-01-23T17:19:00Z">
+        <w:r>
+          <w:rPr>
+            <w:rFonts w:ascii="Times New Roman" w:hAnsi="Times New Roman"/>
+            <w:lang w:eastAsia="x-none"/>
+          </w:rPr>
+          <w:delText>ing</w:delText>
+        </w:r>
+      </w:del>
+      <w:r>
+        <w:rPr>
+          <w:rFonts w:ascii="Times New Roman" w:hAnsi="Times New Roman"/>
+          <w:lang w:eastAsia="x-none"/>
+        </w:rPr>
+        <w:t xml:space="preserve"> and </w:t>
+      </w:r>
+      <w:del w:id="138" w:author="Manish Parashar" w:date="2016-01-23T17:19:00Z">
+        <w:r>
+          <w:rPr>
+            <w:rFonts w:ascii="Times New Roman" w:hAnsi="Times New Roman"/>
+            <w:lang w:eastAsia="x-none"/>
+          </w:rPr>
+          <w:delText>performing</w:delText>
+        </w:r>
+      </w:del>
+      <w:ins w:id="139" w:author="Manish Parashar" w:date="2016-01-23T17:19:00Z">
+        <w:r>
+          <w:rPr>
+            <w:rFonts w:ascii="Times New Roman" w:hAnsi="Times New Roman"/>
+            <w:lang w:eastAsia="x-none"/>
+          </w:rPr>
+          <w:t>execute</w:t>
+        </w:r>
+      </w:ins>
+      <w:r>
+        <w:rPr>
+          <w:rFonts w:ascii="Times New Roman" w:hAnsi="Times New Roman"/>
+          <w:lang w:eastAsia="x-none"/>
+        </w:rPr>
+        <w:t xml:space="preserve"> the “best methods”</w:t>
+      </w:r>
+      <w:r>
+        <w:rPr>
+          <w:rFonts w:ascii="Times New Roman" w:hAnsi="Times New Roman"/>
+          <w:lang w:eastAsia="x-none"/>
+        </w:rPr>
+        <w:t xml:space="preserve"> </w:t>
+      </w:r>
+      <w:r>
+        <w:rPr>
+          <w:rFonts w:ascii="Times New Roman" w:hAnsi="Times New Roman"/>
+          <w:lang w:eastAsia="x-none"/>
+        </w:rPr>
+        <w:t>exceeds</w:t>
+      </w:r>
+      <w:r>
+        <w:rPr>
+          <w:rFonts w:ascii="Times New Roman" w:hAnsi="Times New Roman"/>
+          <w:lang w:eastAsia="x-none"/>
+        </w:rPr>
+        <w:t xml:space="preserve"> the </w:t>
+      </w:r>
+      <w:del w:id="140" w:author="Manish Parashar" w:date="2016-01-23T17:19:00Z">
+        <w:r>
+          <w:rPr>
+            <w:rFonts w:ascii="Times New Roman" w:hAnsi="Times New Roman"/>
+            <w:lang w:eastAsia="x-none"/>
+          </w:rPr>
+          <w:delText xml:space="preserve">intended </w:delText>
+        </w:r>
+      </w:del>
+      <w:r>
+        <w:rPr>
+          <w:rFonts w:ascii="Times New Roman" w:hAnsi="Times New Roman"/>
+          <w:lang w:eastAsia="x-none"/>
+        </w:rPr>
+        <w:t>gains</w:t>
+      </w:r>
+      <w:ins w:id="141" w:author="Manish Parashar" w:date="2016-01-23T17:19:00Z">
+        <w:r>
+          <w:rPr>
+            <w:rFonts w:ascii="Times New Roman" w:hAnsi="Times New Roman"/>
+            <w:lang w:eastAsia="x-none"/>
+          </w:rPr>
+          <w:t xml:space="preserve"> achieved</w:t>
+        </w:r>
+      </w:ins>
+      <w:r>
+        <w:rPr>
+          <w:rFonts w:ascii="Times New Roman" w:hAnsi="Times New Roman"/>
+          <w:lang w:eastAsia="x-none"/>
+        </w:rPr>
+        <w:t>. Another</w:t>
+      </w:r>
+      <w:r>
+        <w:rPr>
+          <w:rFonts w:ascii="Times New Roman" w:hAnsi="Times New Roman"/>
+          <w:lang w:eastAsia="x-none"/>
+        </w:rPr>
+        <w:t xml:space="preserve"> </w:t>
+      </w:r>
+      <w:r>
+        <w:rPr>
+          <w:rFonts w:ascii="Times New Roman" w:hAnsi="Times New Roman"/>
+          <w:lang w:eastAsia="x-none"/>
+        </w:rPr>
+        <w:t>critical</w:t>
+      </w:r>
+      <w:r>
+        <w:rPr>
+          <w:rFonts w:ascii="Times New Roman" w:hAnsi="Times New Roman"/>
+          <w:lang w:eastAsia="x-none"/>
+        </w:rPr>
+        <w:t xml:space="preserve"> research question concerns quantifying</w:t>
+      </w:r>
+      <w:r>
+        <w:rPr>
+          <w:rFonts w:ascii="Times New Roman" w:hAnsi="Times New Roman"/>
+          <w:lang w:eastAsia="x-none"/>
+        </w:rPr>
+        <w:t xml:space="preserve"> and control</w:t>
+      </w:r>
+      <w:r>
+        <w:rPr>
+          <w:rFonts w:ascii="Times New Roman" w:hAnsi="Times New Roman"/>
+          <w:lang w:eastAsia="x-none"/>
+        </w:rPr>
+        <w:t>ling</w:t>
+      </w:r>
+      <w:r>
+        <w:rPr>
+          <w:rFonts w:ascii="Times New Roman" w:hAnsi="Times New Roman"/>
+          <w:lang w:eastAsia="x-none"/>
+        </w:rPr>
+        <w:t xml:space="preserve"> </w:t>
+      </w:r>
+      <w:r>
+        <w:rPr>
+          <w:rFonts w:ascii="Times New Roman" w:hAnsi="Times New Roman"/>
+          <w:lang w:eastAsia="x-none"/>
+        </w:rPr>
+        <w:t xml:space="preserve">information </w:t>
+      </w:r>
+      <w:r>
+        <w:rPr>
+          <w:rFonts w:ascii="Times New Roman" w:hAnsi="Times New Roman"/>
+          <w:lang w:eastAsia="x-none"/>
+        </w:rPr>
+        <w:t>loss</w:t>
+      </w:r>
+      <w:r>
+        <w:rPr>
+          <w:rFonts w:ascii="Times New Roman" w:hAnsi="Times New Roman"/>
+          <w:lang w:eastAsia="x-none"/>
+        </w:rPr>
+        <w:t xml:space="preserve"> </w:t>
+      </w:r>
+      <w:r>
+        <w:rPr>
+          <w:rFonts w:ascii="Times New Roman" w:hAnsi="Times New Roman"/>
+          <w:lang w:eastAsia="x-none"/>
+        </w:rPr>
+        <w:t>from refactoring the da</w:t>
+      </w:r>
+      <w:r>
+        <w:rPr>
+          <w:rFonts w:ascii="Times New Roman" w:hAnsi="Times New Roman"/>
+          <w:lang w:eastAsia="x-none"/>
+        </w:rPr>
+        <w:t xml:space="preserve">ta and using a reduced dataset. </w:t>
+      </w:r>
+      <w:r>
+        <w:rPr>
+          <w:rFonts w:ascii="Times New Roman" w:hAnsi="Times New Roman"/>
+          <w:lang w:eastAsia="x-none"/>
+        </w:rPr>
+        <w:t xml:space="preserve">A basic issue </w:t>
+      </w:r>
+      <w:del w:id="142" w:author="Manish Parashar" w:date="2016-01-23T17:20:00Z">
+        <w:r>
+          <w:rPr>
+            <w:rFonts w:ascii="Times New Roman" w:hAnsi="Times New Roman"/>
+            <w:lang w:eastAsia="x-none"/>
+          </w:rPr>
+          <w:delText xml:space="preserve">allied </w:delText>
+        </w:r>
+      </w:del>
+      <w:ins w:id="143" w:author="Manish Parashar" w:date="2016-01-23T17:20:00Z">
+        <w:r>
+          <w:rPr>
+            <w:rFonts w:ascii="Times New Roman" w:hAnsi="Times New Roman"/>
+            <w:lang w:eastAsia="x-none"/>
+          </w:rPr>
+          <w:t>associated with</w:t>
+        </w:r>
+        <w:r>
+          <w:rPr>
+            <w:rFonts w:ascii="Times New Roman" w:hAnsi="Times New Roman"/>
+            <w:lang w:eastAsia="x-none"/>
+          </w:rPr>
+          <w:t xml:space="preserve"> </w:t>
+        </w:r>
+      </w:ins>
+      <w:del w:id="144" w:author="Manish Parashar" w:date="2016-01-23T17:20:00Z">
+        <w:r>
+          <w:rPr>
+            <w:rFonts w:ascii="Times New Roman" w:hAnsi="Times New Roman"/>
+            <w:lang w:eastAsia="x-none"/>
+          </w:rPr>
+          <w:delText xml:space="preserve">to </w:delText>
+        </w:r>
+      </w:del>
+      <w:r>
+        <w:rPr>
+          <w:rFonts w:ascii="Times New Roman" w:hAnsi="Times New Roman"/>
+          <w:lang w:eastAsia="x-none"/>
+        </w:rPr>
+        <w:t xml:space="preserve">refactoring </w:t>
+      </w:r>
+      <w:proofErr w:type="gramStart"/>
       <w:r>
         <w:rPr>
           <w:rFonts w:ascii="Times New Roman" w:hAnsi="Times New Roman"/>
@@ -2367,12 +4133,38 @@
         </w:rPr>
         <w:t xml:space="preserve">is </w:t>
       </w:r>
-      <w:r>
-        <w:rPr>
-          <w:rFonts w:ascii="Times New Roman" w:hAnsi="Times New Roman"/>
-          <w:lang w:eastAsia="x-none"/>
-        </w:rPr>
-        <w:t>to understand</w:t>
+      <w:del w:id="145" w:author="Manish Parashar" w:date="2016-01-23T17:20:00Z">
+        <w:r>
+          <w:rPr>
+            <w:rFonts w:ascii="Times New Roman" w:hAnsi="Times New Roman"/>
+            <w:lang w:eastAsia="x-none"/>
+          </w:rPr>
+          <w:delText xml:space="preserve">to </w:delText>
+        </w:r>
+      </w:del>
+      <w:r>
+        <w:rPr>
+          <w:rFonts w:ascii="Times New Roman" w:hAnsi="Times New Roman"/>
+          <w:lang w:eastAsia="x-none"/>
+        </w:rPr>
+        <w:t>understand</w:t>
+      </w:r>
+      <w:ins w:id="146" w:author="Manish Parashar" w:date="2016-01-23T17:20:00Z">
+        <w:r>
+          <w:rPr>
+            <w:rFonts w:ascii="Times New Roman" w:hAnsi="Times New Roman"/>
+            <w:lang w:eastAsia="x-none"/>
+          </w:rPr>
+          <w:t>ing</w:t>
+        </w:r>
+      </w:ins>
+      <w:proofErr w:type="gramEnd"/>
+      <w:r>
+        <w:rPr>
+          <w:rFonts w:ascii="Times New Roman" w:hAnsi="Times New Roman"/>
+          <w:lang w:eastAsia="x-none"/>
+        </w:rPr>
+        <w:t xml:space="preserve"> how much information is</w:t>
       </w:r>
       <w:r>
         <w:rPr>
@@ -2386,21 +4178,7 @@
           <w:rFonts w:ascii="Times New Roman" w:hAnsi="Times New Roman"/>
           <w:lang w:eastAsia="x-none"/>
         </w:rPr>
-        <w:t xml:space="preserve">when the time and resources required </w:t>
-      </w:r>
-      <w:r>
-        <w:rPr>
-          <w:rFonts w:ascii="Times New Roman" w:hAnsi="Times New Roman"/>
-          <w:lang w:eastAsia="x-none"/>
-        </w:rPr>
-        <w:t>identifying and performing</w:t>
-      </w:r>
-      <w:r>
-        <w:rPr>
-          <w:rFonts w:ascii="Times New Roman" w:hAnsi="Times New Roman"/>
-          <w:lang w:eastAsia="x-none"/>
-        </w:rPr>
-        <w:t xml:space="preserve"> the “best methods”</w:t>
+        <w:t>actually present in a dataset and whether a refactoring based on a reduced</w:t>
       </w:r>
       <w:r>
         <w:rPr>
@@ -2414,14 +4192,7 @@
           <w:rFonts w:ascii="Times New Roman" w:hAnsi="Times New Roman"/>
           <w:lang w:eastAsia="x-none"/>
         </w:rPr>
-        <w:t>exceeds</w:t>
-      </w:r>
-      <w:r>
-        <w:rPr>
-          <w:rFonts w:ascii="Times New Roman" w:hAnsi="Times New Roman"/>
-          <w:lang w:eastAsia="x-none"/>
-        </w:rPr>
-        <w:t xml:space="preserve"> the intended gains. Another</w:t>
+        <w:t>order representation might prove effective. It is useful to classify scientific</w:t>
       </w:r>
       <w:r>
         <w:rPr>
@@ -2435,28 +4206,30 @@
           <w:rFonts w:ascii="Times New Roman" w:hAnsi="Times New Roman"/>
           <w:lang w:eastAsia="x-none"/>
         </w:rPr>
-        <w:t>critical</w:t>
-      </w:r>
-      <w:r>
-        <w:rPr>
-          <w:rFonts w:ascii="Times New Roman" w:hAnsi="Times New Roman"/>
-          <w:lang w:eastAsia="x-none"/>
-        </w:rPr>
-        <w:t xml:space="preserve"> research question concerns quantifying</w:t>
-      </w:r>
-      <w:r>
-        <w:rPr>
-          <w:rFonts w:ascii="Times New Roman" w:hAnsi="Times New Roman"/>
-          <w:lang w:eastAsia="x-none"/>
-        </w:rPr>
-        <w:t xml:space="preserve"> and control</w:t>
-      </w:r>
-      <w:r>
-        <w:rPr>
-          <w:rFonts w:ascii="Times New Roman" w:hAnsi="Times New Roman"/>
-          <w:lang w:eastAsia="x-none"/>
-        </w:rPr>
-        <w:t>ling</w:t>
+        <w:t xml:space="preserve">data into </w:t>
+      </w:r>
+      <w:r>
+        <w:rPr>
+          <w:rFonts w:ascii="Times New Roman" w:hAnsi="Times New Roman"/>
+          <w:i/>
+          <w:lang w:eastAsia="x-none"/>
+        </w:rPr>
+        <w:t>regular</w:t>
+      </w:r>
+      <w:r>
+        <w:rPr>
+          <w:rFonts w:ascii="Times New Roman" w:hAnsi="Times New Roman"/>
+          <w:lang w:eastAsia="x-none"/>
+        </w:rPr>
+        <w:t xml:space="preserve"> and </w:t>
+      </w:r>
+      <w:r>
+        <w:rPr>
+          <w:rFonts w:ascii="Times New Roman" w:hAnsi="Times New Roman"/>
+          <w:i/>
+          <w:lang w:eastAsia="x-none"/>
+        </w:rPr>
+        <w:t>irregular</w:t>
       </w:r>
       <w:r>
         <w:rPr>
@@ -2470,14 +4243,36 @@
           <w:rFonts w:ascii="Times New Roman" w:hAnsi="Times New Roman"/>
           <w:lang w:eastAsia="x-none"/>
         </w:rPr>
-        <w:t xml:space="preserve">information </w:t>
-      </w:r>
-      <w:r>
-        <w:rPr>
-          <w:rFonts w:ascii="Times New Roman" w:hAnsi="Times New Roman"/>
-          <w:lang w:eastAsia="x-none"/>
-        </w:rPr>
-        <w:t>loss</w:t>
+        <w:t>data</w:t>
+      </w:r>
+      <w:r>
+        <w:rPr>
+          <w:rFonts w:ascii="Times New Roman" w:hAnsi="Times New Roman"/>
+          <w:lang w:eastAsia="x-none"/>
+        </w:rPr>
+        <w:t xml:space="preserve">. </w:t>
+      </w:r>
+      <w:r>
+        <w:rPr>
+          <w:rFonts w:ascii="Times New Roman" w:hAnsi="Times New Roman"/>
+          <w:i/>
+          <w:lang w:eastAsia="x-none"/>
+        </w:rPr>
+        <w:t>Regular</w:t>
+      </w:r>
+      <w:r>
+        <w:rPr>
+          <w:rFonts w:ascii="Times New Roman" w:hAnsi="Times New Roman"/>
+          <w:lang w:eastAsia="x-none"/>
+        </w:rPr>
+        <w:t xml:space="preserve"> data</w:t>
+      </w:r>
+      <w:r>
+        <w:rPr>
+          <w:rFonts w:ascii="Times New Roman" w:hAnsi="Times New Roman"/>
+          <w:lang w:eastAsia="x-none"/>
+        </w:rPr>
+        <w:t xml:space="preserve"> satisfies</w:t>
       </w:r>
       <w:r>
         <w:rPr>
@@ -2491,21 +4286,14 @@
           <w:rFonts w:ascii="Times New Roman" w:hAnsi="Times New Roman"/>
           <w:lang w:eastAsia="x-none"/>
         </w:rPr>
-        <w:t>from refactoring the da</w:t>
-      </w:r>
-      <w:r>
-        <w:rPr>
-          <w:rFonts w:ascii="Times New Roman" w:hAnsi="Times New Roman"/>
-          <w:lang w:eastAsia="x-none"/>
-        </w:rPr>
-        <w:t xml:space="preserve">ta and using a reduced dataset. </w:t>
-      </w:r>
-      <w:r>
-        <w:rPr>
-          <w:rFonts w:ascii="Times New Roman" w:hAnsi="Times New Roman"/>
-          <w:lang w:eastAsia="x-none"/>
-        </w:rPr>
-        <w:t>A basic issue allied to refactoring is to understand how much information is</w:t>
+        <w:t>a kn</w:t>
+      </w:r>
+      <w:r>
+        <w:rPr>
+          <w:rFonts w:ascii="Times New Roman" w:hAnsi="Times New Roman"/>
+          <w:lang w:eastAsia="x-none"/>
+        </w:rPr>
+        <w:t>own or relatively simple model and</w:t>
       </w:r>
       <w:r>
         <w:rPr>
@@ -2517,59 +4305,9 @@
       <w:r>
         <w:rPr>
           <w:rFonts w:ascii="Times New Roman" w:hAnsi="Times New Roman"/>
-          <w:lang w:eastAsia="x-none"/>
-        </w:rPr>
-        <w:t>actually present in a dataset and whether a refactoring based on a reduced</w:t>
-      </w:r>
-      <w:r>
-        <w:rPr>
-          <w:rFonts w:ascii="Times New Roman" w:hAnsi="Times New Roman"/>
-          <w:lang w:eastAsia="x-none"/>
-        </w:rPr>
-        <w:t xml:space="preserve"> </w:t>
-      </w:r>
-      <w:r>
-        <w:rPr>
-          <w:rFonts w:ascii="Times New Roman" w:hAnsi="Times New Roman"/>
-          <w:lang w:eastAsia="x-none"/>
-        </w:rPr>
-        <w:t>order representation might prove effective. It is useful to classify scientific</w:t>
-      </w:r>
-      <w:r>
-        <w:rPr>
-          <w:rFonts w:ascii="Times New Roman" w:hAnsi="Times New Roman"/>
-          <w:lang w:eastAsia="x-none"/>
-        </w:rPr>
-        <w:t xml:space="preserve"> </w:t>
-      </w:r>
-      <w:r>
-        <w:rPr>
-          <w:rFonts w:ascii="Times New Roman" w:hAnsi="Times New Roman"/>
-          <w:lang w:eastAsia="x-none"/>
-        </w:rPr>
-        <w:t xml:space="preserve">data into </w:t>
-      </w:r>
-      <w:r>
-        <w:rPr>
-          <w:rFonts w:ascii="Times New Roman" w:hAnsi="Times New Roman"/>
           <w:i/>
           <w:lang w:eastAsia="x-none"/>
         </w:rPr>
-        <w:t>regular</w:t>
-      </w:r>
-      <w:r>
-        <w:rPr>
-          <w:rFonts w:ascii="Times New Roman" w:hAnsi="Times New Roman"/>
-          <w:lang w:eastAsia="x-none"/>
-        </w:rPr>
-        <w:t xml:space="preserve"> and </w:t>
-      </w:r>
-      <w:r>
-        <w:rPr>
-          <w:rFonts w:ascii="Times New Roman" w:hAnsi="Times New Roman"/>
-          <w:i/>
-          <w:lang w:eastAsia="x-none"/>
-        </w:rPr>
         <w:t>irregular</w:t>
       </w:r>
       <w:r>
@@ -2577,85 +4315,6 @@
           <w:rFonts w:ascii="Times New Roman" w:hAnsi="Times New Roman"/>
           <w:lang w:eastAsia="x-none"/>
         </w:rPr>
-        <w:t xml:space="preserve"> </w:t>
-      </w:r>
-      <w:r>
-        <w:rPr>
-          <w:rFonts w:ascii="Times New Roman" w:hAnsi="Times New Roman"/>
-          <w:lang w:eastAsia="x-none"/>
-        </w:rPr>
-        <w:t>data</w:t>
-      </w:r>
-      <w:r>
-        <w:rPr>
-          <w:rFonts w:ascii="Times New Roman" w:hAnsi="Times New Roman"/>
-          <w:lang w:eastAsia="x-none"/>
-        </w:rPr>
-        <w:t xml:space="preserve">. </w:t>
-      </w:r>
-      <w:r>
-        <w:rPr>
-          <w:rFonts w:ascii="Times New Roman" w:hAnsi="Times New Roman"/>
-          <w:i/>
-          <w:lang w:eastAsia="x-none"/>
-        </w:rPr>
-        <w:t>Regular</w:t>
-      </w:r>
-      <w:r>
-        <w:rPr>
-          <w:rFonts w:ascii="Times New Roman" w:hAnsi="Times New Roman"/>
-          <w:lang w:eastAsia="x-none"/>
-        </w:rPr>
-        <w:t xml:space="preserve"> data</w:t>
-      </w:r>
-      <w:r>
-        <w:rPr>
-          <w:rFonts w:ascii="Times New Roman" w:hAnsi="Times New Roman"/>
-          <w:lang w:eastAsia="x-none"/>
-        </w:rPr>
-        <w:t xml:space="preserve"> satisfies</w:t>
-      </w:r>
-      <w:r>
-        <w:rPr>
-          <w:rFonts w:ascii="Times New Roman" w:hAnsi="Times New Roman"/>
-          <w:lang w:eastAsia="x-none"/>
-        </w:rPr>
-        <w:t xml:space="preserve"> </w:t>
-      </w:r>
-      <w:r>
-        <w:rPr>
-          <w:rFonts w:ascii="Times New Roman" w:hAnsi="Times New Roman"/>
-          <w:lang w:eastAsia="x-none"/>
-        </w:rPr>
-        <w:t>a kn</w:t>
-      </w:r>
-      <w:r>
-        <w:rPr>
-          <w:rFonts w:ascii="Times New Roman" w:hAnsi="Times New Roman"/>
-          <w:lang w:eastAsia="x-none"/>
-        </w:rPr>
-        <w:t>own or relatively simple model and</w:t>
-      </w:r>
-      <w:r>
-        <w:rPr>
-          <w:rFonts w:ascii="Times New Roman" w:hAnsi="Times New Roman"/>
-          <w:lang w:eastAsia="x-none"/>
-        </w:rPr>
-        <w:t xml:space="preserve"> </w:t>
-      </w:r>
-      <w:r>
-        <w:rPr>
-          <w:rFonts w:ascii="Times New Roman" w:hAnsi="Times New Roman"/>
-          <w:i/>
-          <w:lang w:eastAsia="x-none"/>
-        </w:rPr>
-        <w:t>irregular</w:t>
-      </w:r>
-      <w:r>
-        <w:rPr>
-          <w:rFonts w:ascii="Times New Roman" w:hAnsi="Times New Roman"/>
-          <w:lang w:eastAsia="x-none"/>
-        </w:rPr>
         <w:t xml:space="preserve"> data follo</w:t>
       </w:r>
       <w:r>
@@ -2670,7 +4329,23 @@
           <w:rFonts w:ascii="Times New Roman" w:hAnsi="Times New Roman"/>
           <w:lang w:eastAsia="x-none"/>
         </w:rPr>
-        <w:t>.  Although scientific data</w:t>
+        <w:t>.</w:t>
+      </w:r>
+      <w:del w:id="147" w:author="Manish Parashar" w:date="2016-01-23T17:21:00Z">
+        <w:r>
+          <w:rPr>
+            <w:rFonts w:ascii="Times New Roman" w:hAnsi="Times New Roman"/>
+            <w:lang w:eastAsia="x-none"/>
+          </w:rPr>
+          <w:delText xml:space="preserve"> </w:delText>
+        </w:r>
+      </w:del>
+      <w:r>
+        <w:rPr>
+          <w:rFonts w:ascii="Times New Roman" w:hAnsi="Times New Roman"/>
+          <w:lang w:eastAsia="x-none"/>
+        </w:rPr>
+        <w:t xml:space="preserve"> Although scientific data</w:t>
       </w:r>
       <w:r>
         <w:rPr>
@@ -2792,8 +4467,17 @@
           <w:rFonts w:ascii="Times New Roman" w:hAnsi="Times New Roman"/>
           <w:lang w:eastAsia="x-none"/>
         </w:rPr>
-        <w:t xml:space="preserve">rm the entire analysis stage </w:t>
-      </w:r>
+        <w:t xml:space="preserve">rm the entire analysis </w:t>
+      </w:r>
+      <w:del w:id="148" w:author="Manish Parashar" w:date="2016-01-23T17:46:00Z">
+        <w:r>
+          <w:rPr>
+            <w:rFonts w:ascii="Times New Roman" w:hAnsi="Times New Roman"/>
+            <w:lang w:eastAsia="x-none"/>
+          </w:rPr>
+          <w:delText xml:space="preserve">stage </w:delText>
+        </w:r>
+      </w:del>
       <w:r>
         <w:rPr>
           <w:rFonts w:ascii="Times New Roman" w:hAnsi="Times New Roman"/>
@@ -2821,6 +4505,17 @@
         </w:rPr>
         <w:t>itu</w:t>
       </w:r>
+      <w:ins w:id="149" w:author="Manish Parashar" w:date="2016-01-23T17:46:00Z">
+        <w:r>
+          <w:rPr>
+            <w:rFonts w:ascii="Times New Roman" w:hAnsi="Times New Roman"/>
+            <w:i/>
+            <w:iCs/>
+            <w:lang w:eastAsia="x-none"/>
+          </w:rPr>
+          <w:t>,</w:t>
+        </w:r>
+      </w:ins>
       <w:r>
         <w:rPr>
           <w:rFonts w:ascii="Times New Roman" w:hAnsi="Times New Roman"/>
@@ -2865,7 +4560,32 @@
           <w:rFonts w:ascii="Times New Roman" w:hAnsi="Times New Roman"/>
           <w:lang w:eastAsia="x-none"/>
         </w:rPr>
-        <w:t>is unlikely to be possible since, by their nature, large scale simulations aim</w:t>
+        <w:t xml:space="preserve">is unlikely to be possible since, by their nature, </w:t>
+      </w:r>
+      <w:del w:id="150" w:author="Manish Parashar" w:date="2016-01-23T17:46:00Z">
+        <w:r>
+          <w:rPr>
+            <w:rFonts w:ascii="Times New Roman" w:hAnsi="Times New Roman"/>
+            <w:lang w:eastAsia="x-none"/>
+          </w:rPr>
+          <w:delText>large scale</w:delText>
+        </w:r>
+      </w:del>
+      <w:ins w:id="151" w:author="Manish Parashar" w:date="2016-01-23T17:46:00Z">
+        <w:r>
+          <w:rPr>
+            <w:rFonts w:ascii="Times New Roman" w:hAnsi="Times New Roman"/>
+            <w:lang w:eastAsia="x-none"/>
+          </w:rPr>
+          <w:t>large-scale</w:t>
+        </w:r>
+      </w:ins>
+      <w:r>
+        <w:rPr>
+          <w:rFonts w:ascii="Times New Roman" w:hAnsi="Times New Roman"/>
+          <w:lang w:eastAsia="x-none"/>
+        </w:rPr>
+        <w:t xml:space="preserve"> simulations aim</w:t>
       </w:r>
       <w:r>
         <w:rPr>
@@ -2959,7 +4679,71 @@
           <w:rFonts w:ascii="Times New Roman" w:hAnsi="Times New Roman"/>
           <w:lang w:eastAsia="x-none"/>
         </w:rPr>
-        <w:t>entire data set cannot be stored in an easily accessible source due to s</w:t>
+        <w:t xml:space="preserve">entire data set cannot be stored in </w:t>
+      </w:r>
+      <w:del w:id="152" w:author="Manish Parashar" w:date="2016-01-23T17:47:00Z">
+        <w:r>
+          <w:rPr>
+            <w:rFonts w:ascii="Times New Roman" w:hAnsi="Times New Roman"/>
+            <w:lang w:eastAsia="x-none"/>
+          </w:rPr>
+          <w:delText xml:space="preserve">an </w:delText>
+        </w:r>
+      </w:del>
+      <w:r>
+        <w:rPr>
+          <w:rFonts w:ascii="Times New Roman" w:hAnsi="Times New Roman"/>
+          <w:lang w:eastAsia="x-none"/>
+        </w:rPr>
+        <w:t xml:space="preserve">easily accessible </w:t>
+      </w:r>
+      <w:del w:id="153" w:author="Manish Parashar" w:date="2016-01-23T17:47:00Z">
+        <w:r>
+          <w:rPr>
+            <w:rFonts w:ascii="Times New Roman" w:hAnsi="Times New Roman"/>
+            <w:lang w:eastAsia="x-none"/>
+          </w:rPr>
+          <w:delText xml:space="preserve">source </w:delText>
+        </w:r>
+      </w:del>
+      <w:ins w:id="154" w:author="Manish Parashar" w:date="2016-01-23T17:47:00Z">
+        <w:r>
+          <w:rPr>
+            <w:rFonts w:ascii="Times New Roman" w:hAnsi="Times New Roman"/>
+            <w:lang w:eastAsia="x-none"/>
+          </w:rPr>
+          <w:t>storage</w:t>
+        </w:r>
+        <w:r>
+          <w:rPr>
+            <w:rFonts w:ascii="Times New Roman" w:hAnsi="Times New Roman"/>
+            <w:lang w:eastAsia="x-none"/>
+          </w:rPr>
+          <w:t xml:space="preserve"> </w:t>
+        </w:r>
+      </w:ins>
+      <w:r>
+        <w:rPr>
+          <w:rFonts w:ascii="Times New Roman" w:hAnsi="Times New Roman"/>
+          <w:lang w:eastAsia="x-none"/>
+        </w:rPr>
+        <w:t xml:space="preserve">due to </w:t>
+      </w:r>
+      <w:ins w:id="155" w:author="Manish Parashar" w:date="2016-01-23T17:47:00Z">
+        <w:r>
+          <w:rPr>
+            <w:rFonts w:ascii="Times New Roman" w:hAnsi="Times New Roman"/>
+            <w:lang w:eastAsia="x-none"/>
+          </w:rPr>
+          <w:t xml:space="preserve">its </w:t>
+        </w:r>
+      </w:ins>
+      <w:r>
+        <w:rPr>
+          <w:rFonts w:ascii="Times New Roman" w:hAnsi="Times New Roman"/>
+          <w:lang w:eastAsia="x-none"/>
+        </w:rPr>
+        <w:t>s</w:t>
       </w:r>
       <w:r>
         <w:rPr>
@@ -2982,7 +4766,23 @@
           <w:rFonts w:ascii="Times New Roman" w:hAnsi="Times New Roman"/>
           <w:lang w:eastAsia="x-none"/>
         </w:rPr>
-        <w:t>be reduced prior to archiving without risking losing the desired information.</w:t>
+        <w:t xml:space="preserve">be reduced prior to archiving without risking losing </w:t>
+      </w:r>
+      <w:del w:id="156" w:author="Manish Parashar" w:date="2016-01-23T17:47:00Z">
+        <w:r>
+          <w:rPr>
+            <w:rFonts w:ascii="Times New Roman" w:hAnsi="Times New Roman"/>
+            <w:lang w:eastAsia="x-none"/>
+          </w:rPr>
+          <w:delText xml:space="preserve">the </w:delText>
+        </w:r>
+      </w:del>
+      <w:r>
+        <w:rPr>
+          <w:rFonts w:ascii="Times New Roman" w:hAnsi="Times New Roman"/>
+          <w:lang w:eastAsia="x-none"/>
+        </w:rPr>
+        <w:t>desired information.</w:t>
       </w:r>
       <w:r>
         <w:rPr>
@@ -3292,6 +5092,7 @@
           <w:b/>
           <w:lang w:eastAsia="x-none"/>
         </w:rPr>
+        <w:lastRenderedPageBreak/>
         <w:t>Precision based refactoring</w:t>
       </w:r>
       <w:r>
@@ -3404,7 +5205,6 @@
           <w:rFonts w:ascii="Times New Roman" w:hAnsi="Times New Roman"/>
           <w:lang w:eastAsia="x-none"/>
         </w:rPr>
-        <w:lastRenderedPageBreak/>
         <w:t xml:space="preserve">memory </w:t>
       </w:r>
       <w:r>
@@ -3506,7 +5306,7 @@
         </w:rPr>
         <w:t xml:space="preserve"> </w:t>
       </w:r>
-      <w:commentRangeStart w:id="0"/>
+      <w:commentRangeStart w:id="157"/>
       <w:r>
         <w:rPr>
           <w:rFonts w:ascii="Times New Roman" w:hAnsi="Times New Roman"/>
@@ -3521,12 +5321,12 @@
         </w:rPr>
         <w:t>e are investigating techniques to allocate and deallocate this memory if the user will specify that the data will be overwritten after it is written to the storage system.</w:t>
       </w:r>
-      <w:commentRangeEnd w:id="0"/>
+      <w:commentRangeEnd w:id="157"/>
       <w:r>
         <w:rPr>
           <w:rStyle w:val="CommentReference"/>
         </w:rPr>
-        <w:commentReference w:id="0"/>
+        <w:commentReference w:id="157"/>
       </w:r>
       <w:r>
         <w:rPr>
@@ -3642,7 +5442,7 @@
         </w:rPr>
         <w:t xml:space="preserve"> we can imagine that the most significant bits are written to the parallel storage system. We see that the cost savings to store </w:t>
       </w:r>
-      <w:commentRangeStart w:id="1"/>
+      <w:commentRangeStart w:id="158"/>
       <w:r>
         <w:rPr>
           <w:rFonts w:ascii="Times New Roman" w:hAnsi="Times New Roman"/>
@@ -3650,12 +5450,12 @@
         </w:rPr>
         <w:t>…</w:t>
       </w:r>
-      <w:commentRangeEnd w:id="1"/>
+      <w:commentRangeEnd w:id="158"/>
       <w:r>
         <w:rPr>
           <w:rStyle w:val="CommentReference"/>
         </w:rPr>
-        <w:commentReference w:id="1"/>
+        <w:commentReference w:id="158"/>
       </w:r>
     </w:p>
     <w:p>
@@ -4061,6 +5861,7 @@
     <w:p>
       <w:pPr>
         <w:rPr>
+          <w:del w:id="159" w:author="Manish Parashar" w:date="2016-01-22T14:24:00Z"/>
           <w:rFonts w:ascii="Times New Roman" w:hAnsi="Times New Roman"/>
           <w:lang w:eastAsia="x-none"/>
         </w:rPr>
@@ -4270,6 +6071,7 @@
           <w:rFonts w:ascii="Times New Roman" w:hAnsi="Times New Roman"/>
           <w:lang w:eastAsia="x-none"/>
         </w:rPr>
+        <w:lastRenderedPageBreak/>
         <w:t>greatly reduce the number of particles. We have been working with C. S. Chang grou</w:t>
       </w:r>
       <w:r>
@@ -4284,15 +6086,7 @@
           <w:rFonts w:ascii="Times New Roman" w:hAnsi="Times New Roman"/>
           <w:lang w:eastAsia="x-none"/>
         </w:rPr>
-        <w:t xml:space="preserve"> and have seen that we can reduce </w:t>
-      </w:r>
-      <w:r>
-        <w:rPr>
-          <w:rFonts w:ascii="Times New Roman" w:hAnsi="Times New Roman"/>
-          <w:lang w:eastAsia="x-none"/>
-        </w:rPr>
-        <w:lastRenderedPageBreak/>
-        <w:t>the data by 100X while retaining over 90% accuracy for all of known analytics we have worked on.</w:t>
+        <w:t xml:space="preserve"> and have seen that we can reduce the data by 100X while retaining over 90% accuracy for all of known analytics we have worked on.</w:t>
       </w:r>
     </w:p>
     <w:p>
@@ -4307,56 +6101,263 @@
     <w:p>
       <w:pPr>
         <w:pStyle w:val="Heading1"/>
-        <w:rPr>
+        <w:ind w:firstLine="0"/>
+        <w:rPr>
+          <w:del w:id="160" w:author="Manish Parashar" w:date="2016-01-23T18:58:00Z"/>
           <w:rFonts w:ascii="Times New Roman" w:hAnsi="Times New Roman"/>
           <w:lang w:val="en-US"/>
-        </w:rPr>
+          <w:rPrChange w:id="161" w:author="Manish Parashar" w:date="2016-01-23T18:58:00Z">
+            <w:rPr>
+              <w:del w:id="162" w:author="Manish Parashar" w:date="2016-01-23T18:58:00Z"/>
+              <w:lang w:val="en-US"/>
+            </w:rPr>
+          </w:rPrChange>
+        </w:rPr>
+        <w:pPrChange w:id="163" w:author="Manish Parashar" w:date="2016-01-23T18:58:00Z">
+          <w:pPr>
+            <w:pStyle w:val="Heading1"/>
+          </w:pPr>
+        </w:pPrChange>
       </w:pPr>
-      <w:r>
-        <w:rPr>
-          <w:rFonts w:ascii="Times New Roman" w:hAnsi="Times New Roman"/>
-          <w:lang w:val="en-US"/>
-        </w:rPr>
-        <w:t>Computer science challenges in refactoring</w:t>
-      </w:r>
-    </w:p>
-    <w:p>
-      <w:pPr>
-        <w:rPr>
-          <w:rFonts w:ascii="Times New Roman" w:hAnsi="Times New Roman"/>
-        </w:rPr>
-      </w:pPr>
-      <w:proofErr w:type="spellStart"/>
-      <w:r>
-        <w:rPr>
-          <w:rFonts w:ascii="Times New Roman" w:hAnsi="Times New Roman"/>
-          <w:b/>
-          <w:color w:val="FF0000"/>
-        </w:rPr>
-        <w:t>Hasan’</w:t>
-      </w:r>
-      <w:r>
-        <w:rPr>
-          <w:rFonts w:ascii="Times New Roman" w:hAnsi="Times New Roman"/>
-          <w:b/>
-          <w:color w:val="FF0000"/>
-        </w:rPr>
-        <w:t>s</w:t>
-      </w:r>
-      <w:proofErr w:type="spellEnd"/>
-      <w:r>
-        <w:rPr>
-          <w:rFonts w:ascii="Times New Roman" w:hAnsi="Times New Roman"/>
-          <w:b/>
-          <w:color w:val="FF0000"/>
-        </w:rPr>
-        <w:t xml:space="preserve"> section</w:t>
-      </w:r>
+      <w:del w:id="164" w:author="Manish Parashar" w:date="2016-01-23T18:58:00Z">
+        <w:r>
+          <w:rPr>
+            <w:rFonts w:ascii="Times New Roman" w:hAnsi="Times New Roman"/>
+            <w:lang w:val="en-US"/>
+          </w:rPr>
+          <w:delText xml:space="preserve">Computer </w:delText>
+        </w:r>
+      </w:del>
+      <w:ins w:id="165" w:author="Manish Parashar" w:date="2016-01-23T18:58:00Z">
+        <w:r>
+          <w:rPr>
+            <w:rFonts w:ascii="Times New Roman" w:hAnsi="Times New Roman"/>
+            <w:lang w:val="en-US"/>
+          </w:rPr>
+          <w:t xml:space="preserve">Managing Data Lifecycle </w:t>
+        </w:r>
+      </w:ins>
+      <w:del w:id="166" w:author="Manish Parashar" w:date="2016-01-23T18:58:00Z">
+        <w:r>
+          <w:rPr>
+            <w:rFonts w:ascii="Times New Roman" w:hAnsi="Times New Roman"/>
+            <w:lang w:val="en-US"/>
+            <w:rPrChange w:id="167" w:author="Manish Parashar" w:date="2016-01-23T18:58:00Z">
+              <w:rPr>
+                <w:lang w:val="en-US"/>
+              </w:rPr>
+            </w:rPrChange>
+          </w:rPr>
+          <w:delText>science challenges in refactoring</w:delText>
+        </w:r>
+      </w:del>
     </w:p>
     <w:p>
       <w:pPr>
         <w:pStyle w:val="Heading1"/>
         <w:rPr>
+          <w:ins w:id="168" w:author="Manish Parashar" w:date="2016-01-23T18:57:00Z"/>
+        </w:rPr>
+        <w:pPrChange w:id="169" w:author="Manish Parashar" w:date="2016-01-23T18:58:00Z">
+          <w:pPr/>
+        </w:pPrChange>
+      </w:pPr>
+      <w:del w:id="170" w:author="Manish Parashar" w:date="2016-01-23T18:57:00Z">
+        <w:r>
+          <w:rPr>
+            <w:b/>
+            <w:color w:val="FF0000"/>
+          </w:rPr>
+          <w:delText>Hasan’</w:delText>
+        </w:r>
+        <w:r>
+          <w:rPr>
+            <w:b/>
+            <w:color w:val="FF0000"/>
+          </w:rPr>
+          <w:delText>s section</w:delText>
+        </w:r>
+      </w:del>
+    </w:p>
+    <w:p>
+      <w:pPr>
+        <w:rPr>
+          <w:ins w:id="171" w:author="Manish Parashar" w:date="2016-01-23T18:57:00Z"/>
+          <w:rFonts w:ascii="Times New Roman" w:hAnsi="Times New Roman"/>
+        </w:rPr>
+        <w:pPrChange w:id="172" w:author="Manish Parashar" w:date="2016-01-23T18:58:00Z">
+          <w:pPr/>
+        </w:pPrChange>
+      </w:pPr>
+      <w:ins w:id="173" w:author="Manish Parashar" w:date="2016-01-23T18:57:00Z">
+        <w:r>
+          <w:rPr>
+            <w:rFonts w:ascii="Times New Roman" w:hAnsi="Times New Roman"/>
+          </w:rPr>
+          <w:t xml:space="preserve">SIRIUS aims to manage the overall data life cycle, including data generation (e.g., from a simulation) or acquisition (e.g., in the case of experimental and observational data), optimized data placement, runtime data management including migration, reorganization and reduction, data consumption for knowledge discovery, and purging data from the system to optimize system operation. Key research questions addressed by SIRIUS include: (1) </w:t>
+        </w:r>
+        <w:proofErr w:type="gramStart"/>
+        <w:r>
+          <w:rPr>
+            <w:rFonts w:ascii="Times New Roman" w:hAnsi="Times New Roman"/>
+          </w:rPr>
+          <w:t>How</w:t>
+        </w:r>
+        <w:proofErr w:type="gramEnd"/>
+        <w:r>
+          <w:rPr>
+            <w:rFonts w:ascii="Times New Roman" w:hAnsi="Times New Roman"/>
+          </w:rPr>
+          <w:t xml:space="preserve"> can we initially place data so that it can be discovered and consumed efficiently? (2) How can the placement and migration of data across a multi-tiered storage hierarchy be optimized at runtime, both from the application and system perspective? (3) How can knowledge about the application used to better prepare the data for consumption? (4) When and how do we make the decision to purge data? </w:t>
+        </w:r>
+      </w:ins>
+    </w:p>
+    <w:p>
+      <w:pPr>
+        <w:rPr>
+          <w:ins w:id="174" w:author="Manish Parashar" w:date="2016-01-23T18:57:00Z"/>
+          <w:rFonts w:ascii="Times New Roman" w:hAnsi="Times New Roman"/>
+        </w:rPr>
+        <w:pPrChange w:id="175" w:author="Manish Parashar" w:date="2016-01-23T18:58:00Z">
+          <w:pPr/>
+        </w:pPrChange>
+      </w:pPr>
+      <w:ins w:id="176" w:author="Manish Parashar" w:date="2016-01-23T18:57:00Z">
+        <w:r>
+          <w:rPr>
+            <w:rFonts w:ascii="Times New Roman" w:hAnsi="Times New Roman"/>
+            <w:b/>
+            <w:rPrChange w:id="177" w:author="Manish Parashar" w:date="2016-01-23T18:58:00Z">
+              <w:rPr>
+                <w:rFonts w:ascii="Times New Roman" w:hAnsi="Times New Roman"/>
+              </w:rPr>
+            </w:rPrChange>
+          </w:rPr>
+          <w:t>Data placement and movement:</w:t>
+        </w:r>
+        <w:r>
+          <w:rPr>
+            <w:rFonts w:ascii="Times New Roman" w:hAnsi="Times New Roman"/>
+          </w:rPr>
+          <w:t xml:space="preserve"> When an application outputs or accesses data, the storage and middleware layers needs to decide what data is placed where in the multi-level storage system.  This placement decision can have a significant impact on data management throughout the lifetime of the data. For example, </w:t>
+        </w:r>
+        <w:r>
+          <w:rPr>
+            <w:rFonts w:ascii="Times New Roman" w:hAnsi="Times New Roman"/>
+          </w:rPr>
+          <w:t>our past work on data–staging [12,13</w:t>
+        </w:r>
+        <w:r>
+          <w:rPr>
+            <w:rFonts w:ascii="Times New Roman" w:hAnsi="Times New Roman"/>
+          </w:rPr>
+          <w:t xml:space="preserve">] on HPC systems with multi-level memory structures has shown that different output techniques targeting different layers of the storage hierarchy can have a significant impact on the overhead observed by the application for I/O operations. A key requirement is application-driven runtime mechanisms for dynamically managing data placement across the layers of the distributed storage hierarchy throughout the data lifecycle, coordinating data movement and data sharing between the components of the application workflow, with the overarching goal of maximizing the relative utility to the application as well as the system while reducing access costs. As noted before, the complexities of heterogeneous multi-level storage structures requires adaptive placement policies are required to be implemented to optimally utilize storage resources vertically (across deep memory hierarchies) and horizontally (across nodes within a memory level) while accommodating dynamic application requirements and transient system states. Our approach is to increase knowledge about the data and its use within the application and leverage this knowledge to drive data placement and overall management. </w:t>
+        </w:r>
+      </w:ins>
+    </w:p>
+    <w:p>
+      <w:pPr>
+        <w:rPr>
+          <w:rFonts w:ascii="Times New Roman" w:hAnsi="Times New Roman"/>
+        </w:rPr>
+        <w:pPrChange w:id="178" w:author="Manish Parashar" w:date="2016-01-23T18:58:00Z">
+          <w:pPr/>
+        </w:pPrChange>
+      </w:pPr>
+      <w:ins w:id="179" w:author="Manish Parashar" w:date="2016-01-23T18:57:00Z">
+        <w:r>
+          <w:rPr>
+            <w:rFonts w:ascii="Times New Roman" w:hAnsi="Times New Roman"/>
+            <w:b/>
+            <w:rPrChange w:id="180" w:author="Manish Parashar" w:date="2016-01-23T18:58:00Z">
+              <w:rPr>
+                <w:rFonts w:ascii="Times New Roman" w:hAnsi="Times New Roman"/>
+              </w:rPr>
+            </w:rPrChange>
+          </w:rPr>
+          <w:t>Soliciting application hints:</w:t>
+        </w:r>
+        <w:r>
+          <w:rPr>
+            <w:rFonts w:ascii="Times New Roman" w:hAnsi="Times New Roman"/>
+          </w:rPr>
+          <w:t xml:space="preserve"> As described in the previous section, one of the main components of our proposed storage </w:t>
+        </w:r>
+        <w:proofErr w:type="gramStart"/>
+        <w:r>
+          <w:rPr>
+            <w:rFonts w:ascii="Times New Roman" w:hAnsi="Times New Roman"/>
+          </w:rPr>
+          <w:t>system</w:t>
+        </w:r>
+        <w:proofErr w:type="gramEnd"/>
+        <w:r>
+          <w:rPr>
+            <w:rFonts w:ascii="Times New Roman" w:hAnsi="Times New Roman"/>
+          </w:rPr>
+          <w:t xml:space="preserve"> is the ability to reorganize, refactor, and reduce data as it is generated and to reorganize and possibly regenerate the data as it is accessed. We carry this principle into the placement and </w:t>
+        </w:r>
+        <w:proofErr w:type="gramStart"/>
+        <w:r>
+          <w:rPr>
+            <w:rFonts w:ascii="Times New Roman" w:hAnsi="Times New Roman"/>
+          </w:rPr>
+          <w:t>movement of data by allowing applications to define hints and policies that guide what data is placed</w:t>
+        </w:r>
+        <w:proofErr w:type="gramEnd"/>
+        <w:r>
+          <w:rPr>
+            <w:rFonts w:ascii="Times New Roman" w:hAnsi="Times New Roman"/>
+          </w:rPr>
+          <w:t xml:space="preserve"> where. We will explore the use of application hints in two distinct </w:t>
+        </w:r>
+        <w:r>
+          <w:rPr>
+            <w:rFonts w:ascii="Times New Roman" w:hAnsi="Times New Roman"/>
+          </w:rPr>
+          <w:lastRenderedPageBreak/>
+          <w:t xml:space="preserve">areas. First, we will study the challenges and trade-offs of either augmenting the I/O interface with hints or allowing the addition of an external specification that defines the use case. Our experience with developing modern I/O interfaces has shown that both techniques have </w:t>
+        </w:r>
+        <w:r>
+          <w:rPr>
+            <w:rFonts w:ascii="Times New Roman" w:hAnsi="Times New Roman"/>
+          </w:rPr>
+          <w:t>value [</w:t>
+        </w:r>
+      </w:ins>
+      <w:ins w:id="181" w:author="Manish Parashar" w:date="2016-01-23T18:59:00Z">
+        <w:r>
+          <w:rPr>
+            <w:rFonts w:ascii="Times New Roman" w:hAnsi="Times New Roman"/>
+          </w:rPr>
+          <w:t>12,13</w:t>
+        </w:r>
+      </w:ins>
+      <w:ins w:id="182" w:author="Manish Parashar" w:date="2016-01-23T18:57:00Z">
+        <w:r>
+          <w:rPr>
+            <w:rFonts w:ascii="Times New Roman" w:hAnsi="Times New Roman"/>
+          </w:rPr>
+          <w:t>] and we will investigate the set of hints that are embedded in the application code vs. th</w:t>
+        </w:r>
+        <w:r>
+          <w:rPr>
+            <w:rFonts w:ascii="Times New Roman" w:hAnsi="Times New Roman"/>
+          </w:rPr>
+          <w:t>ose that are described within a</w:t>
+        </w:r>
+        <w:r>
+          <w:rPr>
+            <w:rFonts w:ascii="Times New Roman" w:hAnsi="Times New Roman"/>
+          </w:rPr>
+          <w:t xml:space="preserve"> non-compiled specification. Second, we will study how hints can guide data placement as data is handed off from application to storage (during a write) and from storage to application (during the read). In both cases we will study what minimal set of annotations and hints can allow the storage system to minimize data movement and optimize the resources consumed by I/O.</w:t>
+        </w:r>
+      </w:ins>
+    </w:p>
+    <w:p>
+      <w:pPr>
+        <w:pStyle w:val="Heading1"/>
+        <w:rPr>
           <w:rFonts w:ascii="Times New Roman" w:hAnsi="Times New Roman"/>
         </w:rPr>
       </w:pPr>
@@ -4409,8 +6410,6 @@
         </w:rPr>
         <w:t xml:space="preserve"> must be visible within the metadata for any effective data selection. Second, each data chunk stored within the storage hierarchy must have some way to address it. As data utility forces data migration within SIRIUS, the metadata must either dynamically track data as it moves or offer a search feature to discover where data currently resides. Which approach is superior and under what conditions still needs to be determined.</w:t>
       </w:r>
-      <w:bookmarkStart w:id="2" w:name="_GoBack"/>
-      <w:bookmarkEnd w:id="2"/>
     </w:p>
     <w:p>
       <w:pPr>
@@ -4428,17 +6427,360 @@
     </w:p>
     <w:p>
       <w:pPr>
+        <w:rPr>
+          <w:ins w:id="183" w:author="Manish Parashar" w:date="2016-01-23T19:09:00Z"/>
+          <w:rFonts w:ascii="Times New Roman" w:hAnsi="Times New Roman"/>
+        </w:rPr>
+      </w:pPr>
+      <w:ins w:id="184" w:author="Manish Parashar" w:date="2016-01-23T19:06:00Z">
+        <w:r>
+          <w:rPr>
+            <w:rFonts w:ascii="Times New Roman" w:hAnsi="Times New Roman"/>
+          </w:rPr>
+          <w:t>E</w:t>
+        </w:r>
+        <w:r>
+          <w:rPr>
+            <w:rFonts w:ascii="Times New Roman" w:hAnsi="Times New Roman"/>
+          </w:rPr>
+          <w:t>xtreme scale</w:t>
+        </w:r>
+        <w:r>
+          <w:rPr>
+            <w:rFonts w:ascii="Times New Roman" w:hAnsi="Times New Roman"/>
+          </w:rPr>
+          <w:t xml:space="preserve"> application workflows</w:t>
+        </w:r>
+        <w:r>
+          <w:rPr>
+            <w:rFonts w:ascii="Times New Roman" w:hAnsi="Times New Roman"/>
+          </w:rPr>
+          <w:t>,</w:t>
+        </w:r>
+        <w:r>
+          <w:rPr>
+            <w:rFonts w:ascii="Times New Roman" w:hAnsi="Times New Roman"/>
+          </w:rPr>
+          <w:t xml:space="preserve"> such as the fusion workflow described </w:t>
+        </w:r>
+        <w:r>
+          <w:rPr>
+            <w:rFonts w:ascii="Times New Roman" w:hAnsi="Times New Roman"/>
+          </w:rPr>
+          <w:t>in this paper</w:t>
+        </w:r>
+        <w:r>
+          <w:rPr>
+            <w:rFonts w:ascii="Times New Roman" w:hAnsi="Times New Roman"/>
+          </w:rPr>
+          <w:t xml:space="preserve">, generate very large amounts of data, which needs to be processed and analyzed before potential insights from </w:t>
+        </w:r>
+        <w:r>
+          <w:rPr>
+            <w:rFonts w:ascii="Times New Roman" w:hAnsi="Times New Roman"/>
+          </w:rPr>
+          <w:t>the simulations can be realized</w:t>
+        </w:r>
+      </w:ins>
+      <w:ins w:id="185" w:author="Manish Parashar" w:date="2016-01-23T19:05:00Z">
+        <w:r>
+          <w:rPr>
+            <w:rFonts w:ascii="Times New Roman" w:hAnsi="Times New Roman"/>
+          </w:rPr>
+          <w:t>.</w:t>
+        </w:r>
+      </w:ins>
+      <w:ins w:id="186" w:author="Manish Parashar" w:date="2016-01-23T19:16:00Z">
+        <w:r>
+          <w:rPr>
+            <w:rFonts w:ascii="Times New Roman" w:hAnsi="Times New Roman"/>
+          </w:rPr>
+          <w:t xml:space="preserve"> </w:t>
+        </w:r>
+      </w:ins>
+      <w:ins w:id="187" w:author="Manish Parashar" w:date="2016-01-23T19:22:00Z">
+        <w:r>
+          <w:rPr>
+            <w:rFonts w:ascii="Times New Roman" w:hAnsi="Times New Roman"/>
+          </w:rPr>
+          <w:t>Managing, storing and retrieving these</w:t>
+        </w:r>
+        <w:r>
+          <w:rPr>
+            <w:rFonts w:ascii="Times New Roman" w:hAnsi="Times New Roman"/>
+          </w:rPr>
+          <w:t xml:space="preserve"> large volumes of data</w:t>
+        </w:r>
+        <w:r>
+          <w:rPr>
+            <w:rFonts w:ascii="Times New Roman" w:hAnsi="Times New Roman"/>
+          </w:rPr>
+          <w:t xml:space="preserve"> </w:t>
+        </w:r>
+      </w:ins>
+      <w:ins w:id="188" w:author="Manish Parashar" w:date="2016-01-23T19:23:00Z">
+        <w:r>
+          <w:rPr>
+            <w:rFonts w:ascii="Times New Roman" w:hAnsi="Times New Roman"/>
+          </w:rPr>
+          <w:t>have</w:t>
+        </w:r>
+      </w:ins>
+      <w:ins w:id="189" w:author="Manish Parashar" w:date="2016-01-23T19:22:00Z">
+        <w:r>
+          <w:rPr>
+            <w:rFonts w:ascii="Times New Roman" w:hAnsi="Times New Roman"/>
+          </w:rPr>
+          <w:t xml:space="preserve"> become </w:t>
+        </w:r>
+      </w:ins>
+      <w:ins w:id="190" w:author="Manish Parashar" w:date="2016-01-23T19:23:00Z">
+        <w:r>
+          <w:rPr>
+            <w:rFonts w:ascii="Times New Roman" w:hAnsi="Times New Roman"/>
+          </w:rPr>
+          <w:t>critical</w:t>
+        </w:r>
+      </w:ins>
+      <w:ins w:id="191" w:author="Manish Parashar" w:date="2016-01-23T19:22:00Z">
+        <w:r>
+          <w:rPr>
+            <w:rFonts w:ascii="Times New Roman" w:hAnsi="Times New Roman"/>
+          </w:rPr>
+          <w:t xml:space="preserve"> challeng</w:t>
+        </w:r>
+      </w:ins>
+      <w:ins w:id="192" w:author="Manish Parashar" w:date="2016-01-23T19:23:00Z">
+        <w:r>
+          <w:rPr>
+            <w:rFonts w:ascii="Times New Roman" w:hAnsi="Times New Roman"/>
+          </w:rPr>
+          <w:t>es</w:t>
+        </w:r>
+      </w:ins>
+      <w:ins w:id="193" w:author="Manish Parashar" w:date="2016-01-23T19:22:00Z">
+        <w:r>
+          <w:rPr>
+            <w:rFonts w:ascii="Times New Roman" w:hAnsi="Times New Roman"/>
+          </w:rPr>
+          <w:t>.</w:t>
+        </w:r>
+      </w:ins>
+      <w:ins w:id="194" w:author="Manish Parashar" w:date="2016-01-23T19:23:00Z">
+        <w:r>
+          <w:rPr>
+            <w:rFonts w:ascii="Times New Roman" w:hAnsi="Times New Roman"/>
+          </w:rPr>
+          <w:t xml:space="preserve"> </w:t>
+        </w:r>
+      </w:ins>
+      <w:ins w:id="195" w:author="Manish Parashar" w:date="2016-01-23T19:20:00Z">
+        <w:r>
+          <w:rPr>
+            <w:rFonts w:ascii="Times New Roman" w:hAnsi="Times New Roman"/>
+          </w:rPr>
+          <w:t xml:space="preserve">The </w:t>
+        </w:r>
+        <w:r>
+          <w:rPr>
+            <w:rFonts w:ascii="Times New Roman" w:hAnsi="Times New Roman"/>
+          </w:rPr>
+          <w:t>centra</w:t>
+        </w:r>
+        <w:r>
+          <w:rPr>
+            <w:rFonts w:ascii="Times New Roman" w:hAnsi="Times New Roman"/>
+          </w:rPr>
+          <w:t>l objective of the SIRIUS project is to</w:t>
+        </w:r>
+      </w:ins>
+      <w:ins w:id="196" w:author="Manish Parashar" w:date="2016-01-23T19:23:00Z">
+        <w:r>
+          <w:rPr>
+            <w:rFonts w:ascii="Times New Roman" w:hAnsi="Times New Roman"/>
+          </w:rPr>
+          <w:t xml:space="preserve"> address these challenges and</w:t>
+        </w:r>
+      </w:ins>
+      <w:bookmarkStart w:id="197" w:name="_GoBack"/>
+      <w:bookmarkEnd w:id="197"/>
+      <w:ins w:id="198" w:author="Manish Parashar" w:date="2016-01-23T19:20:00Z">
+        <w:r>
+          <w:rPr>
+            <w:rFonts w:ascii="Times New Roman" w:hAnsi="Times New Roman"/>
+          </w:rPr>
+          <w:t xml:space="preserve"> </w:t>
+        </w:r>
+        <w:r>
+          <w:rPr>
+            <w:rFonts w:ascii="Times New Roman" w:hAnsi="Times New Roman"/>
+          </w:rPr>
+          <w:t>mi</w:t>
+        </w:r>
+        <w:r>
+          <w:rPr>
+            <w:rFonts w:ascii="Times New Roman" w:hAnsi="Times New Roman"/>
+          </w:rPr>
+          <w:t xml:space="preserve">nimize the </w:t>
+        </w:r>
+        <w:r>
+          <w:rPr>
+            <w:rFonts w:ascii="Times New Roman" w:hAnsi="Times New Roman"/>
+            <w:i/>
+            <w:rPrChange w:id="199" w:author="Manish Parashar" w:date="2016-01-23T19:20:00Z">
+              <w:rPr>
+                <w:rFonts w:ascii="Times New Roman" w:hAnsi="Times New Roman"/>
+              </w:rPr>
+            </w:rPrChange>
+          </w:rPr>
+          <w:t>time to insight</w:t>
+        </w:r>
+        <w:r>
+          <w:rPr>
+            <w:rFonts w:ascii="Times New Roman" w:hAnsi="Times New Roman"/>
+          </w:rPr>
+          <w:t xml:space="preserve"> for scientific workflows at extreme scales </w:t>
+        </w:r>
+      </w:ins>
+      <w:ins w:id="200" w:author="Manish Parashar" w:date="2016-01-23T19:21:00Z">
+        <w:r>
+          <w:rPr>
+            <w:rFonts w:ascii="Times New Roman" w:hAnsi="Times New Roman"/>
+          </w:rPr>
+          <w:t xml:space="preserve">by </w:t>
+        </w:r>
+      </w:ins>
+      <w:ins w:id="201" w:author="Manish Parashar" w:date="2016-01-23T19:09:00Z">
+        <w:r>
+          <w:rPr>
+            <w:rFonts w:ascii="Times New Roman" w:hAnsi="Times New Roman"/>
+          </w:rPr>
+          <w:t>enabling</w:t>
+        </w:r>
+        <w:r>
+          <w:rPr>
+            <w:rFonts w:ascii="Times New Roman" w:hAnsi="Times New Roman"/>
+          </w:rPr>
+          <w:t xml:space="preserve"> predictable perfor</w:t>
+        </w:r>
+        <w:r>
+          <w:rPr>
+            <w:rFonts w:ascii="Times New Roman" w:hAnsi="Times New Roman"/>
+          </w:rPr>
+          <w:t>mance across the storage system. We achieve this</w:t>
+        </w:r>
+        <w:r>
+          <w:rPr>
+            <w:rFonts w:ascii="Times New Roman" w:hAnsi="Times New Roman"/>
+          </w:rPr>
+          <w:t xml:space="preserve"> </w:t>
+        </w:r>
+      </w:ins>
+      <w:ins w:id="202" w:author="Manish Parashar" w:date="2016-01-23T19:10:00Z">
+        <w:r>
+          <w:rPr>
+            <w:rFonts w:ascii="Times New Roman" w:hAnsi="Times New Roman"/>
+          </w:rPr>
+          <w:t>by u</w:t>
+        </w:r>
+      </w:ins>
+      <w:ins w:id="203" w:author="Manish Parashar" w:date="2016-01-23T19:05:00Z">
+        <w:r>
+          <w:rPr>
+            <w:rFonts w:ascii="Times New Roman" w:hAnsi="Times New Roman"/>
+          </w:rPr>
+          <w:t>nderstand</w:t>
+        </w:r>
+      </w:ins>
+      <w:ins w:id="204" w:author="Manish Parashar" w:date="2016-01-23T19:10:00Z">
+        <w:r>
+          <w:rPr>
+            <w:rFonts w:ascii="Times New Roman" w:hAnsi="Times New Roman"/>
+          </w:rPr>
+          <w:t>ing</w:t>
+        </w:r>
+      </w:ins>
+      <w:ins w:id="205" w:author="Manish Parashar" w:date="2016-01-23T19:05:00Z">
+        <w:r>
+          <w:rPr>
+            <w:rFonts w:ascii="Times New Roman" w:hAnsi="Times New Roman"/>
+          </w:rPr>
+          <w:t xml:space="preserve"> how the</w:t>
+        </w:r>
+        <w:r>
+          <w:rPr>
+            <w:rFonts w:ascii="Times New Roman" w:hAnsi="Times New Roman"/>
+          </w:rPr>
+          <w:t xml:space="preserve"> </w:t>
+        </w:r>
+        <w:r>
+          <w:rPr>
+            <w:rFonts w:ascii="Times New Roman" w:hAnsi="Times New Roman"/>
+          </w:rPr>
+          <w:t>storage system ca</w:t>
+        </w:r>
+        <w:r>
+          <w:rPr>
+            <w:rFonts w:ascii="Times New Roman" w:hAnsi="Times New Roman"/>
+          </w:rPr>
+          <w:t>n interact with the middleware</w:t>
+        </w:r>
+        <w:r>
+          <w:rPr>
+            <w:rFonts w:ascii="Times New Roman" w:hAnsi="Times New Roman"/>
+          </w:rPr>
+          <w:t xml:space="preserve"> so</w:t>
+        </w:r>
+        <w:r>
+          <w:rPr>
+            <w:rFonts w:ascii="Times New Roman" w:hAnsi="Times New Roman"/>
+          </w:rPr>
+          <w:t xml:space="preserve"> </w:t>
+        </w:r>
+        <w:r>
+          <w:rPr>
+            <w:rFonts w:ascii="Times New Roman" w:hAnsi="Times New Roman"/>
+          </w:rPr>
+          <w:t>that the data with the highest utility is kept on the fastest layers of the</w:t>
+        </w:r>
+        <w:r>
+          <w:rPr>
+            <w:rFonts w:ascii="Times New Roman" w:hAnsi="Times New Roman"/>
+          </w:rPr>
+          <w:t xml:space="preserve"> </w:t>
+        </w:r>
+        <w:r>
+          <w:rPr>
+            <w:rFonts w:ascii="Times New Roman" w:hAnsi="Times New Roman"/>
+          </w:rPr>
+          <w:t xml:space="preserve">storage system for as long as specified. </w:t>
+        </w:r>
+      </w:ins>
+      <w:ins w:id="206" w:author="Manish Parashar" w:date="2016-01-23T19:21:00Z">
+        <w:r>
+          <w:rPr>
+            <w:rFonts w:ascii="Times New Roman" w:hAnsi="Times New Roman"/>
+          </w:rPr>
+          <w:t>This paper presented and overview of the SIRIUS project and its primary research components.</w:t>
+        </w:r>
+      </w:ins>
+    </w:p>
+    <w:p>
+      <w:pPr>
         <w:pStyle w:val="Text"/>
         <w:rPr>
+          <w:del w:id="207" w:author="Manish Parashar" w:date="2016-01-23T19:05:00Z"/>
           <w:rFonts w:ascii="Times New Roman" w:hAnsi="Times New Roman"/>
         </w:rPr>
       </w:pPr>
-      <w:r>
-        <w:rPr>
-          <w:rFonts w:ascii="Times New Roman" w:hAnsi="Times New Roman"/>
-        </w:rPr>
-        <w:t>None yet</w:t>
-      </w:r>
+      <w:del w:id="208" w:author="Manish Parashar" w:date="2016-01-23T19:05:00Z">
+        <w:r>
+          <w:rPr>
+            <w:rFonts w:ascii="Times New Roman" w:hAnsi="Times New Roman"/>
+          </w:rPr>
+          <w:delText>None yet</w:delText>
+        </w:r>
+      </w:del>
     </w:p>
     <w:p>
       <w:pPr>
@@ -4479,7 +6821,14 @@
         <w:rPr>
           <w:rFonts w:ascii="Times New Roman" w:hAnsi="Times New Roman"/>
         </w:rPr>
-        <w:t>Sandia National Laboratories is a multi-program laboratory managed and operated</w:t>
+        <w:t xml:space="preserve">Sandia National Laboratories is a multi-program laboratory </w:t>
+      </w:r>
+      <w:r>
+        <w:rPr>
+          <w:rFonts w:ascii="Times New Roman" w:hAnsi="Times New Roman"/>
+        </w:rPr>
+        <w:lastRenderedPageBreak/>
+        <w:t>managed and operated</w:t>
       </w:r>
       <w:r>
         <w:rPr>
@@ -4539,14 +6888,14 @@
           <w:rFonts w:ascii="Times New Roman" w:hAnsi="Times New Roman"/>
         </w:rPr>
       </w:pPr>
-      <w:bookmarkStart w:id="3" w:name="_Ref439841584"/>
+      <w:bookmarkStart w:id="209" w:name="_Ref439841584"/>
       <w:r>
         <w:rPr>
           <w:rFonts w:ascii="Times New Roman" w:hAnsi="Times New Roman"/>
         </w:rPr>
         <w:t>http://www.ieee.org/publications_standards/publications/authors/authors_journals.html</w:t>
       </w:r>
-      <w:bookmarkEnd w:id="3"/>
+      <w:bookmarkEnd w:id="209"/>
     </w:p>
     <w:p>
       <w:pPr>
@@ -4697,7 +7046,6 @@
         <w:rPr>
           <w:rFonts w:ascii="Times New Roman" w:hAnsi="Times New Roman"/>
         </w:rPr>
-        <w:lastRenderedPageBreak/>
         <w:t xml:space="preserve">L. Rossi, “Conductor choices for upgrades of CERN magnets,” </w:t>
       </w:r>
       <w:r>
@@ -4957,10 +7305,11 @@
       <w:pPr>
         <w:pStyle w:val="References"/>
         <w:rPr>
+          <w:ins w:id="210" w:author="Manish Parashar" w:date="2016-01-23T18:59:00Z"/>
           <w:rFonts w:ascii="Times New Roman" w:hAnsi="Times New Roman"/>
         </w:rPr>
       </w:pPr>
-      <w:bookmarkStart w:id="4" w:name="_Ref313892020"/>
+      <w:bookmarkStart w:id="211" w:name="_Ref313892020"/>
       <w:r>
         <w:rPr>
           <w:rFonts w:ascii="Times New Roman" w:hAnsi="Times New Roman"/>
@@ -5037,7 +7386,164 @@
         </w:rPr>
         <w:t xml:space="preserve"> Storage Systems". In Proceedings of SC 10. New Orleans, LA. November 2010.</w:t>
       </w:r>
-      <w:bookmarkEnd w:id="4"/>
+      <w:bookmarkEnd w:id="211"/>
+    </w:p>
+    <w:p>
+      <w:pPr>
+        <w:pStyle w:val="References"/>
+        <w:rPr>
+          <w:ins w:id="212" w:author="Manish Parashar" w:date="2016-01-23T18:59:00Z"/>
+        </w:rPr>
+      </w:pPr>
+      <w:ins w:id="213" w:author="Manish Parashar" w:date="2016-01-23T18:59:00Z">
+        <w:r>
+          <w:t xml:space="preserve">Sun, </w:t>
+        </w:r>
+        <w:proofErr w:type="spellStart"/>
+        <w:r>
+          <w:t>Qian</w:t>
+        </w:r>
+        <w:proofErr w:type="spellEnd"/>
+        <w:r>
+          <w:t xml:space="preserve">, Fan Zhang, Tong Jin, Hoang Bui, Melissa </w:t>
+        </w:r>
+        <w:proofErr w:type="spellStart"/>
+        <w:r>
+          <w:t>Romanus</w:t>
+        </w:r>
+        <w:proofErr w:type="spellEnd"/>
+        <w:r>
+          <w:t xml:space="preserve">, </w:t>
+        </w:r>
+        <w:proofErr w:type="spellStart"/>
+        <w:r>
+          <w:t>Hongfeng</w:t>
+        </w:r>
+        <w:proofErr w:type="spellEnd"/>
+        <w:r>
+          <w:t xml:space="preserve"> Yu, </w:t>
+        </w:r>
+        <w:proofErr w:type="spellStart"/>
+        <w:r>
+          <w:t>Hemanth</w:t>
+        </w:r>
+        <w:proofErr w:type="spellEnd"/>
+        <w:r>
+          <w:t xml:space="preserve"> </w:t>
+        </w:r>
+        <w:proofErr w:type="spellStart"/>
+        <w:r>
+          <w:t>Kolla</w:t>
+        </w:r>
+        <w:proofErr w:type="spellEnd"/>
+        <w:r>
+          <w:t xml:space="preserve">, Jacqueline Chen and Manish Parashar. “Adaptive Data Placement For Staging-based Coupled Scientific Workflows.” </w:t>
+        </w:r>
+        <w:r>
+          <w:rPr>
+            <w:i/>
+          </w:rPr>
+          <w:t xml:space="preserve">Proceedings of the </w:t>
+        </w:r>
+        <w:r>
+          <w:rPr>
+            <w:i/>
+            <w:snapToGrid w:val="0"/>
+          </w:rPr>
+          <w:t>28</w:t>
+        </w:r>
+        <w:r>
+          <w:rPr>
+            <w:i/>
+            <w:snapToGrid w:val="0"/>
+            <w:vertAlign w:val="superscript"/>
+          </w:rPr>
+          <w:t>th</w:t>
+        </w:r>
+        <w:r>
+          <w:rPr>
+            <w:i/>
+            <w:snapToGrid w:val="0"/>
+          </w:rPr>
+          <w:t xml:space="preserve"> IEEE/ACM International Conference for High Performance Computing, Networking, Storage, and Analysis (SC 15)</w:t>
+        </w:r>
+        <w:r>
+          <w:rPr>
+            <w:i/>
+          </w:rPr>
+          <w:t>,</w:t>
+        </w:r>
+        <w:r>
+          <w:t xml:space="preserve"> Austin, TX, USA, November 2015. </w:t>
+        </w:r>
+      </w:ins>
+    </w:p>
+    <w:p>
+      <w:pPr>
+        <w:pStyle w:val="References"/>
+      </w:pPr>
+      <w:ins w:id="214" w:author="Manish Parashar" w:date="2016-01-23T18:59:00Z">
+        <w:r>
+          <w:t xml:space="preserve">Jin, Tong, Fan Zhang, </w:t>
+        </w:r>
+        <w:proofErr w:type="spellStart"/>
+        <w:r>
+          <w:t>Qian</w:t>
+        </w:r>
+        <w:proofErr w:type="spellEnd"/>
+        <w:r>
+          <w:t xml:space="preserve"> Sun, Hoang Bui, Melissa </w:t>
+        </w:r>
+        <w:proofErr w:type="spellStart"/>
+        <w:r>
+          <w:t>Romanus</w:t>
+        </w:r>
+        <w:proofErr w:type="spellEnd"/>
+        <w:r>
+          <w:t xml:space="preserve">, Norbert </w:t>
+        </w:r>
+        <w:proofErr w:type="spellStart"/>
+        <w:r>
+          <w:t>Podhorszki</w:t>
+        </w:r>
+        <w:proofErr w:type="spellEnd"/>
+        <w:r>
+          <w:t xml:space="preserve">, Scott </w:t>
+        </w:r>
+        <w:proofErr w:type="spellStart"/>
+        <w:r>
+          <w:t>Klasky</w:t>
+        </w:r>
+        <w:proofErr w:type="spellEnd"/>
+        <w:r>
+          <w:t xml:space="preserve">, </w:t>
+        </w:r>
+        <w:proofErr w:type="spellStart"/>
+        <w:r>
+          <w:t>Hermanth</w:t>
+        </w:r>
+        <w:proofErr w:type="spellEnd"/>
+        <w:r>
+          <w:t xml:space="preserve"> </w:t>
+        </w:r>
+        <w:proofErr w:type="spellStart"/>
+        <w:r>
+          <w:t>Kolla</w:t>
+        </w:r>
+        <w:proofErr w:type="spellEnd"/>
+        <w:r>
+          <w:t xml:space="preserve">, Jacqueline Chen, Robert Hager, C. S. Chang and Manish Parashar. “Exploring Data Staging Across Deep Memory Hierarchies for Coupled Data Intensive Simulation Workflows.” </w:t>
+        </w:r>
+        <w:r>
+          <w:rPr>
+            <w:i/>
+          </w:rPr>
+          <w:t>Proceedings of the 29th IEEE International Parallel &amp; Distributed Processing Symposium</w:t>
+        </w:r>
+        <w:r>
+          <w:t>, Hyderabad, India, May 2015.</w:t>
+        </w:r>
+      </w:ins>
     </w:p>
     <w:sectPr>
       <w:headerReference w:type="even" r:id="rId12"/>
@@ -5052,7 +7558,7 @@
 
 <file path=word/comments.xml><?xml version="1.0" encoding="utf-8"?>
 <w:comments xmlns:wpc="http://schemas.microsoft.com/office/word/2010/wordprocessingCanvas" xmlns:mo="http://schemas.microsoft.com/office/mac/office/2008/main" xmlns:mc="http://schemas.openxmlformats.org/markup-compatibility/2006" xmlns:mv="urn:schemas-microsoft-com:mac:vml" xmlns:o="urn:schemas-microsoft-com:office:office" xmlns:r="http://schemas.openxmlformats.org/officeDocument/2006/relationships" xmlns:m="http://schemas.openxmlformats.org/officeDocument/2006/math" xmlns:v="urn:schemas-microsoft-com:vml" xmlns:wp14="http://schemas.microsoft.com/office/word/2010/wordprocessingDrawing" xmlns:wp="http://schemas.openxmlformats.org/drawingml/2006/wordprocessingDrawing" xmlns:w10="urn:schemas-microsoft-com:office:word" xmlns:w="http://schemas.openxmlformats.org/wordprocessingml/2006/main" xmlns:w14="http://schemas.microsoft.com/office/word/2010/wordml" xmlns:wpg="http://schemas.microsoft.com/office/word/2010/wordprocessingGroup" xmlns:wpi="http://schemas.microsoft.com/office/word/2010/wordprocessingInk" xmlns:wne="http://schemas.microsoft.com/office/word/2006/wordml" xmlns:wps="http://schemas.microsoft.com/office/word/2010/wordprocessingShape" mc:Ignorable="w14 wp14">
-  <w:comment w:id="0" w:author="Jay Lofstead" w:date="2016-01-08T17:53:00Z" w:initials="JL">
+  <w:comment w:id="52" w:author="Manish Parashar" w:date="2016-01-22T14:05:00Z" w:initials="MP">
     <w:p>
       <w:pPr>
         <w:pStyle w:val="CommentText"/>
@@ -5064,11 +7570,33 @@
         <w:annotationRef/>
       </w:r>
       <w:r>
-        <w:t>What does this mean?</w:t>
-      </w:r>
+        <w:t xml:space="preserve">I am not sure I understand this. </w:t>
+      </w:r>
+    </w:p>
+    <w:p>
+      <w:pPr>
+        <w:pStyle w:val="CommentText"/>
+        <w:ind w:firstLine="0"/>
+      </w:pPr>
     </w:p>
   </w:comment>
-  <w:comment w:id="1" w:author="Jay Lofstead" w:date="2016-01-08T18:07:00Z" w:initials="JL">
+  <w:comment w:id="157" w:author="Jay Lofstead" w:date="2016-01-08T17:53:00Z" w:initials="JL">
+    <w:p>
+      <w:pPr>
+        <w:pStyle w:val="CommentText"/>
+      </w:pPr>
+      <w:r>
+        <w:rPr>
+          <w:rStyle w:val="CommentReference"/>
+        </w:rPr>
+        <w:annotationRef/>
+      </w:r>
+      <w:r>
+        <w:t>What does this mean?</w:t>
+      </w:r>
+    </w:p>
+  </w:comment>
+  <w:comment w:id="158" w:author="Jay Lofstead" w:date="2016-01-08T18:07:00Z" w:initials="JL">
     <w:p>
       <w:pPr>
         <w:pStyle w:val="CommentText"/>
@@ -5449,6 +7977,96 @@
       </w:rPr>
     </w:lvl>
   </w:abstractNum>
+  <w:abstractNum w:abstractNumId="3">
+    <w:nsid w:val="7FB34F80"/>
+    <w:multiLevelType w:val="hybridMultilevel"/>
+    <w:tmpl w:val="38380C96"/>
+    <w:lvl w:ilvl="0" w:tplc="2A1E285A">
+      <w:start w:val="1"/>
+      <w:numFmt w:val="decimal"/>
+      <w:pStyle w:val="ListParagraph"/>
+      <w:lvlText w:val="%1."/>
+      <w:lvlJc w:val="left"/>
+      <w:pPr>
+        <w:ind w:left="360" w:hanging="360"/>
+      </w:pPr>
+      <w:rPr>
+        <w:b w:val="0"/>
+      </w:rPr>
+    </w:lvl>
+    <w:lvl w:ilvl="1" w:tplc="04090019" w:tentative="1">
+      <w:start w:val="1"/>
+      <w:numFmt w:val="lowerLetter"/>
+      <w:lvlText w:val="%2."/>
+      <w:lvlJc w:val="left"/>
+      <w:pPr>
+        <w:ind w:left="1080" w:hanging="360"/>
+      </w:pPr>
+    </w:lvl>
+    <w:lvl w:ilvl="2" w:tplc="0409001B" w:tentative="1">
+      <w:start w:val="1"/>
+      <w:numFmt w:val="lowerRoman"/>
+      <w:lvlText w:val="%3."/>
+      <w:lvlJc w:val="right"/>
+      <w:pPr>
+        <w:ind w:left="1800" w:hanging="180"/>
+      </w:pPr>
+    </w:lvl>
+    <w:lvl w:ilvl="3" w:tplc="0409000F" w:tentative="1">
+      <w:start w:val="1"/>
+      <w:numFmt w:val="decimal"/>
+      <w:lvlText w:val="%4."/>
+      <w:lvlJc w:val="left"/>
+      <w:pPr>
+        <w:ind w:left="2520" w:hanging="360"/>
+      </w:pPr>
+    </w:lvl>
+    <w:lvl w:ilvl="4" w:tplc="04090019" w:tentative="1">
+      <w:start w:val="1"/>
+      <w:numFmt w:val="lowerLetter"/>
+      <w:lvlText w:val="%5."/>
+      <w:lvlJc w:val="left"/>
+      <w:pPr>
+        <w:ind w:left="3240" w:hanging="360"/>
+      </w:pPr>
+    </w:lvl>
+    <w:lvl w:ilvl="5" w:tplc="0409001B" w:tentative="1">
+      <w:start w:val="1"/>
+      <w:numFmt w:val="lowerRoman"/>
+      <w:lvlText w:val="%6."/>
+      <w:lvlJc w:val="right"/>
+      <w:pPr>
+        <w:ind w:left="3960" w:hanging="180"/>
+      </w:pPr>
+    </w:lvl>
+    <w:lvl w:ilvl="6" w:tplc="0409000F" w:tentative="1">
+      <w:start w:val="1"/>
+      <w:numFmt w:val="decimal"/>
+      <w:lvlText w:val="%7."/>
+      <w:lvlJc w:val="left"/>
+      <w:pPr>
+        <w:ind w:left="4680" w:hanging="360"/>
+      </w:pPr>
+    </w:lvl>
+    <w:lvl w:ilvl="7" w:tplc="04090019" w:tentative="1">
+      <w:start w:val="1"/>
+      <w:numFmt w:val="lowerLetter"/>
+      <w:lvlText w:val="%8."/>
+      <w:lvlJc w:val="left"/>
+      <w:pPr>
+        <w:ind w:left="5400" w:hanging="360"/>
+      </w:pPr>
+    </w:lvl>
+    <w:lvl w:ilvl="8" w:tplc="0409001B" w:tentative="1">
+      <w:start w:val="1"/>
+      <w:numFmt w:val="lowerRoman"/>
+      <w:lvlText w:val="%9."/>
+      <w:lvlJc w:val="right"/>
+      <w:pPr>
+        <w:ind w:left="6120" w:hanging="180"/>
+      </w:pPr>
+    </w:lvl>
+  </w:abstractNum>
   <w:num w:numId="1">
     <w:abstractNumId w:val="0"/>
   </w:num>
@@ -5472,6 +8090,9 @@
   </w:num>
   <w:num w:numId="8">
     <w:abstractNumId w:val="0"/>
+  </w:num>
+  <w:num w:numId="9">
+    <w:abstractNumId w:val="3"/>
   </w:num>
 </w:numbering>
 </file>
@@ -5885,6 +8506,7 @@
   <w:style w:type="character" w:default="1" w:styleId="DefaultParagraphFont">
     <w:name w:val="Default Paragraph Font"/>
     <w:uiPriority w:val="1"/>
+    <w:semiHidden/>
     <w:unhideWhenUsed/>
   </w:style>
   <w:style w:type="table" w:default="1" w:styleId="TableNormal">
@@ -6345,6 +8967,43 @@
     <w:rsid w:val="00DE5566"/>
     <w:rPr>
       <w:vertAlign w:val="superscript"/>
+    </w:rPr>
+  </w:style>
+  <w:style w:type="paragraph" w:styleId="ListParagraph">
+    <w:name w:val="List Paragraph"/>
+    <w:basedOn w:val="Normal"/>
+    <w:autoRedefine/>
+    <w:uiPriority w:val="34"/>
+    <w:qFormat/>
+    <w:rsid w:val="00B56EF7"/>
+    <w:pPr>
+      <w:widowControl w:val="0"/>
+      <w:numPr>
+        <w:numId w:val="9"/>
+      </w:numPr>
+      <w:tabs>
+        <w:tab w:val="left" w:pos="560"/>
+        <w:tab w:val="left" w:pos="1120"/>
+        <w:tab w:val="left" w:pos="1680"/>
+        <w:tab w:val="left" w:pos="2240"/>
+        <w:tab w:val="left" w:pos="2800"/>
+        <w:tab w:val="left" w:pos="3360"/>
+        <w:tab w:val="left" w:pos="3920"/>
+        <w:tab w:val="left" w:pos="4480"/>
+        <w:tab w:val="left" w:pos="5040"/>
+        <w:tab w:val="left" w:pos="5600"/>
+        <w:tab w:val="left" w:pos="6160"/>
+        <w:tab w:val="left" w:pos="6720"/>
+      </w:tabs>
+      <w:autoSpaceDE w:val="0"/>
+      <w:autoSpaceDN w:val="0"/>
+      <w:adjustRightInd w:val="0"/>
+      <w:spacing w:line="240" w:lineRule="auto"/>
+      <w:contextualSpacing/>
+      <w:jc w:val="left"/>
+    </w:pPr>
+    <w:rPr>
+      <w:rFonts w:ascii="Times New Roman" w:eastAsiaTheme="minorEastAsia" w:hAnsi="Times New Roman"/>
     </w:rPr>
   </w:style>
 </w:styles>
@@ -6759,6 +9418,7 @@
   <w:style w:type="character" w:default="1" w:styleId="DefaultParagraphFont">
     <w:name w:val="Default Paragraph Font"/>
     <w:uiPriority w:val="1"/>
+    <w:semiHidden/>
     <w:unhideWhenUsed/>
   </w:style>
   <w:style w:type="table" w:default="1" w:styleId="TableNormal">
@@ -7219,6 +9879,43 @@
     <w:rsid w:val="00DE5566"/>
     <w:rPr>
       <w:vertAlign w:val="superscript"/>
+    </w:rPr>
+  </w:style>
+  <w:style w:type="paragraph" w:styleId="ListParagraph">
+    <w:name w:val="List Paragraph"/>
+    <w:basedOn w:val="Normal"/>
+    <w:autoRedefine/>
+    <w:uiPriority w:val="34"/>
+    <w:qFormat/>
+    <w:rsid w:val="00B56EF7"/>
+    <w:pPr>
+      <w:widowControl w:val="0"/>
+      <w:numPr>
+        <w:numId w:val="9"/>
+      </w:numPr>
+      <w:tabs>
+        <w:tab w:val="left" w:pos="560"/>
+        <w:tab w:val="left" w:pos="1120"/>
+        <w:tab w:val="left" w:pos="1680"/>
+        <w:tab w:val="left" w:pos="2240"/>
+        <w:tab w:val="left" w:pos="2800"/>
+        <w:tab w:val="left" w:pos="3360"/>
+        <w:tab w:val="left" w:pos="3920"/>
+        <w:tab w:val="left" w:pos="4480"/>
+        <w:tab w:val="left" w:pos="5040"/>
+        <w:tab w:val="left" w:pos="5600"/>
+        <w:tab w:val="left" w:pos="6160"/>
+        <w:tab w:val="left" w:pos="6720"/>
+      </w:tabs>
+      <w:autoSpaceDE w:val="0"/>
+      <w:autoSpaceDN w:val="0"/>
+      <w:adjustRightInd w:val="0"/>
+      <w:spacing w:line="240" w:lineRule="auto"/>
+      <w:contextualSpacing/>
+      <w:jc w:val="left"/>
+    </w:pPr>
+    <w:rPr>
+      <w:rFonts w:ascii="Times New Roman" w:eastAsiaTheme="minorEastAsia" w:hAnsi="Times New Roman"/>
     </w:rPr>
   </w:style>
 </w:styles>
@@ -7490,7 +10187,7 @@
 </file>
 
 <file path=customXml/itemProps1.xml><?xml version="1.0" encoding="utf-8"?>
-<ds:datastoreItem xmlns:ds="http://schemas.openxmlformats.org/officeDocument/2006/customXml" ds:itemID="{B551EA68-8521-1045-B265-F036E5629C61}">
+<ds:datastoreItem xmlns:ds="http://schemas.openxmlformats.org/officeDocument/2006/customXml" ds:itemID="{6FA19580-16BD-5046-961D-B83CAD1929F2}">
   <ds:schemaRefs>
     <ds:schemaRef ds:uri="http://schemas.openxmlformats.org/officeDocument/2006/bibliography"/>
   </ds:schemaRefs>

</xml_diff>